<commit_message>
Not really an update
</commit_message>
<xml_diff>
--- a/dokumentace.docx
+++ b/dokumentace.docx
@@ -1,30 +1,46 @@
 
 <file path=word/document.xml><?xml version="1.0" encoding="utf-8"?>
-<w:document xmlns:wpc="http://schemas.microsoft.com/office/word/2010/wordprocessingCanvas" xmlns:cx="http://schemas.microsoft.com/office/drawing/2014/chartex" xmlns:cx1="http://schemas.microsoft.com/office/drawing/2015/9/8/chartex" xmlns:cx2="http://schemas.microsoft.com/office/drawing/2015/10/21/chartex" xmlns:cx3="http://schemas.microsoft.com/office/drawing/2016/5/9/chartex" xmlns:cx4="http://schemas.microsoft.com/office/drawing/2016/5/10/chartex" xmlns:cx5="http://schemas.microsoft.com/office/drawing/2016/5/11/chartex" xmlns:cx6="http://schemas.microsoft.com/office/drawing/2016/5/12/chartex" xmlns:cx7="http://schemas.microsoft.com/office/drawing/2016/5/13/chartex" xmlns:cx8="http://schemas.microsoft.com/office/drawing/2016/5/14/chartex" xmlns:mc="http://schemas.openxmlformats.org/markup-compatibility/2006" xmlns:aink="http://schemas.microsoft.com/office/drawing/2016/ink" xmlns:am3d="http://schemas.microsoft.com/office/drawing/2017/model3d" xmlns:o="urn:schemas-microsoft-com:office:office" xmlns:r="http://schemas.openxmlformats.org/officeDocument/2006/relationships" xmlns:m="http://schemas.openxmlformats.org/officeDocument/2006/math" xmlns:v="urn:schemas-microsoft-com:vml" xmlns:wp14="http://schemas.microsoft.com/office/word/2010/wordprocessingDrawing" xmlns:wp="http://schemas.openxmlformats.org/drawingml/2006/wordprocessingDrawing" xmlns:w10="urn:schemas-microsoft-com:office:word" xmlns:w="http://schemas.openxmlformats.org/wordprocessingml/2006/main" xmlns:w14="http://schemas.microsoft.com/office/word/2010/wordml" xmlns:w15="http://schemas.microsoft.com/office/word/2012/wordml" xmlns:w16cid="http://schemas.microsoft.com/office/word/2016/wordml/cid" xmlns:w16se="http://schemas.microsoft.com/office/word/2015/wordml/symex" xmlns:wpg="http://schemas.microsoft.com/office/word/2010/wordprocessingGroup" xmlns:wpi="http://schemas.microsoft.com/office/word/2010/wordprocessingInk" xmlns:wne="http://schemas.microsoft.com/office/word/2006/wordml" xmlns:wps="http://schemas.microsoft.com/office/word/2010/wordprocessingShape" mc:Ignorable="w14 w15 w16se w16cid wp14">
+<w:document xmlns:o="urn:schemas-microsoft-com:office:office" xmlns:r="http://schemas.openxmlformats.org/officeDocument/2006/relationships" xmlns:v="urn:schemas-microsoft-com:vml" xmlns:w="http://schemas.openxmlformats.org/wordprocessingml/2006/main" xmlns:w10="urn:schemas-microsoft-com:office:word" xmlns:wp="http://schemas.openxmlformats.org/drawingml/2006/wordprocessingDrawing" xmlns:wps="http://schemas.microsoft.com/office/word/2010/wordprocessingShape" xmlns:wpg="http://schemas.microsoft.com/office/word/2010/wordprocessingGroup" xmlns:mc="http://schemas.openxmlformats.org/markup-compatibility/2006" xmlns:wp14="http://schemas.microsoft.com/office/word/2010/wordprocessingDrawing" xmlns:w14="http://schemas.microsoft.com/office/word/2010/wordml" mc:Ignorable="w14 wp14">
   <w:body>
     <w:p>
       <w:pPr>
         <w:pStyle w:val="Default"/>
         <w:jc w:val="center"/>
-      </w:pPr>
-    </w:p>
-    <w:p>
-      <w:pPr>
-        <w:pStyle w:val="Default"/>
-        <w:jc w:val="center"/>
-      </w:pPr>
-    </w:p>
-    <w:p>
-      <w:pPr>
-        <w:pStyle w:val="Default"/>
-        <w:jc w:val="center"/>
-      </w:pPr>
-    </w:p>
-    <w:p>
-      <w:pPr>
-        <w:pStyle w:val="Default"/>
-        <w:jc w:val="center"/>
-      </w:pPr>
+        <w:rPr/>
+      </w:pPr>
+      <w:r>
+        <w:rPr/>
+      </w:r>
+    </w:p>
+    <w:p>
+      <w:pPr>
+        <w:pStyle w:val="Default"/>
+        <w:jc w:val="center"/>
+        <w:rPr/>
+      </w:pPr>
+      <w:r>
+        <w:rPr/>
+      </w:r>
+    </w:p>
+    <w:p>
+      <w:pPr>
+        <w:pStyle w:val="Default"/>
+        <w:jc w:val="center"/>
+        <w:rPr/>
+      </w:pPr>
+      <w:r>
+        <w:rPr/>
+      </w:r>
+    </w:p>
+    <w:p>
+      <w:pPr>
+        <w:pStyle w:val="Default"/>
+        <w:jc w:val="center"/>
+        <w:rPr/>
+      </w:pPr>
+      <w:r>
+        <w:rPr/>
+      </w:r>
     </w:p>
     <w:p>
       <w:pPr>
@@ -52,36 +68,60 @@
           <w:szCs w:val="44"/>
         </w:rPr>
       </w:pPr>
-    </w:p>
-    <w:p>
-      <w:pPr>
-        <w:pStyle w:val="Default"/>
-        <w:jc w:val="center"/>
-        <w:rPr>
-          <w:sz w:val="44"/>
-          <w:szCs w:val="44"/>
-        </w:rPr>
-      </w:pPr>
-    </w:p>
-    <w:p>
-      <w:pPr>
-        <w:pStyle w:val="Default"/>
-        <w:jc w:val="center"/>
-        <w:rPr>
-          <w:sz w:val="44"/>
-          <w:szCs w:val="44"/>
-        </w:rPr>
-      </w:pPr>
-    </w:p>
-    <w:p>
-      <w:pPr>
-        <w:pStyle w:val="Default"/>
-        <w:jc w:val="center"/>
-        <w:rPr>
-          <w:sz w:val="44"/>
-          <w:szCs w:val="44"/>
-        </w:rPr>
-      </w:pPr>
+      <w:r>
+        <w:rPr>
+          <w:sz w:val="44"/>
+          <w:szCs w:val="44"/>
+        </w:rPr>
+      </w:r>
+    </w:p>
+    <w:p>
+      <w:pPr>
+        <w:pStyle w:val="Default"/>
+        <w:jc w:val="center"/>
+        <w:rPr>
+          <w:sz w:val="44"/>
+          <w:szCs w:val="44"/>
+        </w:rPr>
+      </w:pPr>
+      <w:r>
+        <w:rPr>
+          <w:sz w:val="44"/>
+          <w:szCs w:val="44"/>
+        </w:rPr>
+      </w:r>
+    </w:p>
+    <w:p>
+      <w:pPr>
+        <w:pStyle w:val="Default"/>
+        <w:jc w:val="center"/>
+        <w:rPr>
+          <w:sz w:val="44"/>
+          <w:szCs w:val="44"/>
+        </w:rPr>
+      </w:pPr>
+      <w:r>
+        <w:rPr>
+          <w:sz w:val="44"/>
+          <w:szCs w:val="44"/>
+        </w:rPr>
+      </w:r>
+    </w:p>
+    <w:p>
+      <w:pPr>
+        <w:pStyle w:val="Default"/>
+        <w:jc w:val="center"/>
+        <w:rPr>
+          <w:sz w:val="44"/>
+          <w:szCs w:val="44"/>
+        </w:rPr>
+      </w:pPr>
+      <w:r>
+        <w:rPr>
+          <w:sz w:val="44"/>
+          <w:szCs w:val="44"/>
+        </w:rPr>
+      </w:r>
     </w:p>
     <w:p>
       <w:pPr>
@@ -109,36 +149,60 @@
           <w:szCs w:val="44"/>
         </w:rPr>
       </w:pPr>
-    </w:p>
-    <w:p>
-      <w:pPr>
-        <w:pStyle w:val="Default"/>
-        <w:jc w:val="center"/>
-        <w:rPr>
-          <w:sz w:val="44"/>
-          <w:szCs w:val="44"/>
-        </w:rPr>
-      </w:pPr>
-    </w:p>
-    <w:p>
-      <w:pPr>
-        <w:pStyle w:val="Default"/>
-        <w:jc w:val="center"/>
-        <w:rPr>
-          <w:sz w:val="44"/>
-          <w:szCs w:val="44"/>
-        </w:rPr>
-      </w:pPr>
-    </w:p>
-    <w:p>
-      <w:pPr>
-        <w:pStyle w:val="Default"/>
-        <w:jc w:val="center"/>
-        <w:rPr>
-          <w:sz w:val="44"/>
-          <w:szCs w:val="44"/>
-        </w:rPr>
-      </w:pPr>
+      <w:r>
+        <w:rPr>
+          <w:sz w:val="44"/>
+          <w:szCs w:val="44"/>
+        </w:rPr>
+      </w:r>
+    </w:p>
+    <w:p>
+      <w:pPr>
+        <w:pStyle w:val="Default"/>
+        <w:jc w:val="center"/>
+        <w:rPr>
+          <w:sz w:val="44"/>
+          <w:szCs w:val="44"/>
+        </w:rPr>
+      </w:pPr>
+      <w:r>
+        <w:rPr>
+          <w:sz w:val="44"/>
+          <w:szCs w:val="44"/>
+        </w:rPr>
+      </w:r>
+    </w:p>
+    <w:p>
+      <w:pPr>
+        <w:pStyle w:val="Default"/>
+        <w:jc w:val="center"/>
+        <w:rPr>
+          <w:sz w:val="44"/>
+          <w:szCs w:val="44"/>
+        </w:rPr>
+      </w:pPr>
+      <w:r>
+        <w:rPr>
+          <w:sz w:val="44"/>
+          <w:szCs w:val="44"/>
+        </w:rPr>
+      </w:r>
+    </w:p>
+    <w:p>
+      <w:pPr>
+        <w:pStyle w:val="Default"/>
+        <w:jc w:val="center"/>
+        <w:rPr>
+          <w:sz w:val="44"/>
+          <w:szCs w:val="44"/>
+        </w:rPr>
+      </w:pPr>
+      <w:r>
+        <w:rPr>
+          <w:sz w:val="44"/>
+          <w:szCs w:val="44"/>
+        </w:rPr>
+      </w:r>
     </w:p>
     <w:p>
       <w:pPr>
@@ -146,6 +210,7 @@
         <w:jc w:val="center"/>
         <w:rPr>
           <w:rFonts w:ascii="Verdana" w:hAnsi="Verdana" w:cs="Verdana"/>
+          <w:b/>
           <w:b/>
           <w:bCs/>
           <w:sz w:val="36"/>
@@ -154,7 +219,7 @@
       </w:pPr>
       <w:r>
         <w:rPr>
-          <w:rFonts w:ascii="Verdana" w:hAnsi="Verdana" w:cs="Verdana"/>
+          <w:rFonts w:cs="Verdana" w:ascii="Verdana" w:hAnsi="Verdana"/>
           <w:b/>
           <w:bCs/>
           <w:sz w:val="36"/>
@@ -170,24 +235,44 @@
         <w:rPr>
           <w:rFonts w:ascii="Verdana" w:hAnsi="Verdana" w:cs="Verdana"/>
           <w:b/>
-          <w:bCs/>
-          <w:sz w:val="36"/>
-          <w:szCs w:val="36"/>
-        </w:rPr>
-      </w:pPr>
-    </w:p>
-    <w:p>
-      <w:pPr>
-        <w:pStyle w:val="Default"/>
-        <w:jc w:val="center"/>
-        <w:rPr>
-          <w:rFonts w:ascii="Verdana" w:hAnsi="Verdana" w:cs="Verdana"/>
           <w:b/>
           <w:bCs/>
           <w:sz w:val="36"/>
           <w:szCs w:val="36"/>
         </w:rPr>
       </w:pPr>
+      <w:r>
+        <w:rPr>
+          <w:rFonts w:cs="Verdana" w:ascii="Verdana" w:hAnsi="Verdana"/>
+          <w:b/>
+          <w:bCs/>
+          <w:sz w:val="36"/>
+          <w:szCs w:val="36"/>
+        </w:rPr>
+      </w:r>
+    </w:p>
+    <w:p>
+      <w:pPr>
+        <w:pStyle w:val="Default"/>
+        <w:jc w:val="center"/>
+        <w:rPr>
+          <w:rFonts w:ascii="Verdana" w:hAnsi="Verdana" w:cs="Verdana"/>
+          <w:b/>
+          <w:b/>
+          <w:bCs/>
+          <w:sz w:val="36"/>
+          <w:szCs w:val="36"/>
+        </w:rPr>
+      </w:pPr>
+      <w:r>
+        <w:rPr>
+          <w:rFonts w:cs="Verdana" w:ascii="Verdana" w:hAnsi="Verdana"/>
+          <w:b/>
+          <w:bCs/>
+          <w:sz w:val="36"/>
+          <w:szCs w:val="36"/>
+        </w:rPr>
+      </w:r>
     </w:p>
     <w:p>
       <w:pPr>
@@ -199,6 +284,13 @@
           <w:szCs w:val="36"/>
         </w:rPr>
       </w:pPr>
+      <w:r>
+        <w:rPr>
+          <w:rFonts w:cs="Verdana" w:ascii="Verdana" w:hAnsi="Verdana"/>
+          <w:sz w:val="36"/>
+          <w:szCs w:val="36"/>
+        </w:rPr>
+      </w:r>
     </w:p>
     <w:p>
       <w:pPr>
@@ -226,26 +318,44 @@
           <w:szCs w:val="44"/>
         </w:rPr>
       </w:pPr>
-    </w:p>
-    <w:p>
-      <w:pPr>
-        <w:pStyle w:val="Default"/>
-        <w:jc w:val="center"/>
-        <w:rPr>
-          <w:sz w:val="44"/>
-          <w:szCs w:val="44"/>
-        </w:rPr>
-      </w:pPr>
-    </w:p>
-    <w:p>
-      <w:pPr>
-        <w:pStyle w:val="Default"/>
-        <w:jc w:val="center"/>
-        <w:rPr>
-          <w:sz w:val="44"/>
-          <w:szCs w:val="44"/>
-        </w:rPr>
-      </w:pPr>
+      <w:r>
+        <w:rPr>
+          <w:sz w:val="44"/>
+          <w:szCs w:val="44"/>
+        </w:rPr>
+      </w:r>
+    </w:p>
+    <w:p>
+      <w:pPr>
+        <w:pStyle w:val="Default"/>
+        <w:jc w:val="center"/>
+        <w:rPr>
+          <w:sz w:val="44"/>
+          <w:szCs w:val="44"/>
+        </w:rPr>
+      </w:pPr>
+      <w:r>
+        <w:rPr>
+          <w:sz w:val="44"/>
+          <w:szCs w:val="44"/>
+        </w:rPr>
+      </w:r>
+    </w:p>
+    <w:p>
+      <w:pPr>
+        <w:pStyle w:val="Default"/>
+        <w:jc w:val="center"/>
+        <w:rPr>
+          <w:sz w:val="44"/>
+          <w:szCs w:val="44"/>
+        </w:rPr>
+      </w:pPr>
+      <w:r>
+        <w:rPr>
+          <w:sz w:val="44"/>
+          <w:szCs w:val="44"/>
+        </w:rPr>
+      </w:r>
     </w:p>
     <w:p>
       <w:pPr>
@@ -273,49 +383,80 @@
           <w:szCs w:val="44"/>
         </w:rPr>
       </w:pPr>
-    </w:p>
-    <w:p>
-      <w:pPr>
-        <w:pStyle w:val="Default"/>
-        <w:jc w:val="center"/>
-        <w:rPr>
-          <w:sz w:val="44"/>
-          <w:szCs w:val="44"/>
-        </w:rPr>
-      </w:pPr>
-    </w:p>
-    <w:p>
-      <w:pPr>
-        <w:pStyle w:val="Default"/>
-        <w:jc w:val="center"/>
-        <w:rPr>
-          <w:sz w:val="44"/>
-          <w:szCs w:val="44"/>
-        </w:rPr>
-      </w:pPr>
-    </w:p>
-    <w:p>
-      <w:pPr>
-        <w:pStyle w:val="Default"/>
-        <w:jc w:val="center"/>
-        <w:rPr>
-          <w:sz w:val="44"/>
-          <w:szCs w:val="44"/>
-        </w:rPr>
-      </w:pPr>
-    </w:p>
-    <w:p>
-      <w:pPr>
-        <w:pStyle w:val="Default"/>
-        <w:jc w:val="center"/>
-        <w:rPr>
-          <w:sz w:val="44"/>
-          <w:szCs w:val="44"/>
-        </w:rPr>
-      </w:pPr>
-    </w:p>
-    <w:p>
-      <w:pPr>
+      <w:r>
+        <w:rPr>
+          <w:sz w:val="44"/>
+          <w:szCs w:val="44"/>
+        </w:rPr>
+      </w:r>
+    </w:p>
+    <w:p>
+      <w:pPr>
+        <w:pStyle w:val="Default"/>
+        <w:jc w:val="center"/>
+        <w:rPr>
+          <w:sz w:val="44"/>
+          <w:szCs w:val="44"/>
+        </w:rPr>
+      </w:pPr>
+      <w:r>
+        <w:rPr>
+          <w:sz w:val="44"/>
+          <w:szCs w:val="44"/>
+        </w:rPr>
+      </w:r>
+    </w:p>
+    <w:p>
+      <w:pPr>
+        <w:pStyle w:val="Default"/>
+        <w:jc w:val="center"/>
+        <w:rPr>
+          <w:sz w:val="44"/>
+          <w:szCs w:val="44"/>
+        </w:rPr>
+      </w:pPr>
+      <w:r>
+        <w:rPr>
+          <w:sz w:val="44"/>
+          <w:szCs w:val="44"/>
+        </w:rPr>
+      </w:r>
+    </w:p>
+    <w:p>
+      <w:pPr>
+        <w:pStyle w:val="Default"/>
+        <w:jc w:val="center"/>
+        <w:rPr>
+          <w:sz w:val="44"/>
+          <w:szCs w:val="44"/>
+        </w:rPr>
+      </w:pPr>
+      <w:r>
+        <w:rPr>
+          <w:sz w:val="44"/>
+          <w:szCs w:val="44"/>
+        </w:rPr>
+      </w:r>
+    </w:p>
+    <w:p>
+      <w:pPr>
+        <w:pStyle w:val="Default"/>
+        <w:jc w:val="center"/>
+        <w:rPr>
+          <w:sz w:val="44"/>
+          <w:szCs w:val="44"/>
+        </w:rPr>
+      </w:pPr>
+      <w:r>
+        <w:rPr>
+          <w:sz w:val="44"/>
+          <w:szCs w:val="44"/>
+        </w:rPr>
+      </w:r>
+    </w:p>
+    <w:p>
+      <w:pPr>
+        <w:pStyle w:val="Normal"/>
         <w:rPr>
           <w:rFonts w:ascii="Calibri" w:hAnsi="Calibri" w:cs="Calibri"/>
           <w:sz w:val="28"/>
@@ -324,213 +465,209 @@
       </w:pPr>
       <w:r>
         <w:rPr>
+          <w:rFonts w:cs="Calibri"/>
+          <w:sz w:val="28"/>
+          <w:szCs w:val="28"/>
+        </w:rPr>
+        <w:t xml:space="preserve">Sabína Gregušová (xgregu02) </w:t>
+      </w:r>
+    </w:p>
+    <w:p>
+      <w:pPr>
+        <w:pStyle w:val="Normal"/>
+        <w:rPr>
           <w:rFonts w:ascii="Calibri" w:hAnsi="Calibri" w:cs="Calibri"/>
           <w:sz w:val="28"/>
           <w:szCs w:val="28"/>
         </w:rPr>
-        <w:t xml:space="preserve">Sabína </w:t>
-      </w:r>
-      <w:proofErr w:type="spellStart"/>
-      <w:r>
-        <w:rPr>
-          <w:rFonts w:ascii="Calibri" w:hAnsi="Calibri" w:cs="Calibri"/>
+      </w:pPr>
+      <w:r>
+        <w:rPr>
+          <w:rFonts w:cs="Calibri"/>
           <w:sz w:val="28"/>
           <w:szCs w:val="28"/>
         </w:rPr>
-        <w:t>Gregušová</w:t>
-      </w:r>
-      <w:proofErr w:type="spellEnd"/>
-      <w:r>
-        <w:rPr>
-          <w:rFonts w:ascii="Calibri" w:hAnsi="Calibri" w:cs="Calibri"/>
-          <w:sz w:val="28"/>
-          <w:szCs w:val="28"/>
-        </w:rPr>
-        <w:t xml:space="preserve"> (xgregu02) </w:t>
-      </w:r>
-    </w:p>
-    <w:p>
-      <w:pPr>
-        <w:rPr>
-          <w:rFonts w:ascii="Calibri" w:hAnsi="Calibri" w:cs="Calibri"/>
-          <w:sz w:val="28"/>
-          <w:szCs w:val="28"/>
-        </w:rPr>
-      </w:pPr>
-      <w:r>
-        <w:rPr>
-          <w:rFonts w:ascii="Calibri" w:hAnsi="Calibri" w:cs="Calibri"/>
-          <w:sz w:val="28"/>
-          <w:szCs w:val="28"/>
-        </w:rPr>
-        <w:t xml:space="preserve">Filip </w:t>
-      </w:r>
-      <w:proofErr w:type="spellStart"/>
-      <w:r>
-        <w:rPr>
-          <w:rFonts w:ascii="Calibri" w:hAnsi="Calibri" w:cs="Calibri"/>
-          <w:sz w:val="28"/>
-          <w:szCs w:val="28"/>
-        </w:rPr>
-        <w:t>Weigel</w:t>
-      </w:r>
-      <w:proofErr w:type="spellEnd"/>
-      <w:r>
-        <w:rPr>
-          <w:rFonts w:ascii="Calibri" w:hAnsi="Calibri" w:cs="Calibri"/>
-          <w:sz w:val="28"/>
-          <w:szCs w:val="28"/>
-        </w:rPr>
-        <w:t xml:space="preserve"> (xweige01)</w:t>
-      </w:r>
-      <w:r>
-        <w:rPr>
-          <w:rFonts w:ascii="Calibri" w:hAnsi="Calibri" w:cs="Calibri"/>
-          <w:sz w:val="28"/>
-          <w:szCs w:val="28"/>
-        </w:rPr>
+        <w:t>Filip Weigel (xweige01)</w:t>
         <w:tab/>
-      </w:r>
-      <w:r>
-        <w:rPr>
-          <w:rFonts w:ascii="Calibri" w:hAnsi="Calibri" w:cs="Calibri"/>
-          <w:sz w:val="28"/>
-          <w:szCs w:val="28"/>
-        </w:rPr>
         <w:tab/>
-      </w:r>
-      <w:r>
-        <w:rPr>
-          <w:rFonts w:ascii="Calibri" w:hAnsi="Calibri" w:cs="Calibri"/>
-          <w:sz w:val="28"/>
-          <w:szCs w:val="28"/>
-        </w:rPr>
         <w:tab/>
-      </w:r>
-      <w:r>
-        <w:rPr>
-          <w:rFonts w:ascii="Calibri" w:hAnsi="Calibri" w:cs="Calibri"/>
-          <w:sz w:val="28"/>
-          <w:szCs w:val="28"/>
-        </w:rPr>
         <w:tab/>
-      </w:r>
-      <w:r>
-        <w:rPr>
-          <w:rFonts w:ascii="Calibri" w:hAnsi="Calibri" w:cs="Calibri"/>
-          <w:sz w:val="28"/>
-          <w:szCs w:val="28"/>
-        </w:rPr>
         <w:tab/>
-      </w:r>
-      <w:r>
-        <w:rPr>
-          <w:rFonts w:ascii="Calibri" w:hAnsi="Calibri" w:cs="Calibri"/>
-          <w:sz w:val="28"/>
-          <w:szCs w:val="28"/>
-        </w:rPr>
         <w:tab/>
-      </w:r>
-      <w:r>
-        <w:rPr>
-          <w:rFonts w:ascii="Calibri" w:hAnsi="Calibri" w:cs="Calibri"/>
-          <w:sz w:val="28"/>
-          <w:szCs w:val="28"/>
-        </w:rPr>
         <w:tab/>
-      </w:r>
-      <w:proofErr w:type="gramStart"/>
-      <w:r>
-        <w:rPr>
-          <w:rFonts w:ascii="Calibri" w:hAnsi="Calibri" w:cs="Calibri"/>
-          <w:sz w:val="28"/>
-          <w:szCs w:val="28"/>
-        </w:rPr>
         <w:tab/>
         <w:t xml:space="preserve">  1.12.2019</w:t>
       </w:r>
-      <w:proofErr w:type="gramEnd"/>
-    </w:p>
-    <w:p>
-      <w:pPr>
-        <w:pStyle w:val="Nadpis1"/>
-      </w:pPr>
-      <w:r>
-        <w:lastRenderedPageBreak/>
+    </w:p>
+    <w:p>
+      <w:pPr>
+        <w:pStyle w:val="Heading1"/>
+        <w:rPr/>
+      </w:pPr>
+      <w:r>
+        <w:rPr/>
         <w:t>Úvod</w:t>
       </w:r>
     </w:p>
     <w:p>
       <w:pPr>
+        <w:pStyle w:val="TextBody"/>
         <w:ind w:firstLine="708"/>
-      </w:pPr>
-      <w:r>
-        <w:t xml:space="preserve">Investice do infrastruktury a nákupy nových vozidel představují nemalé peníze pohybujících se v řádek desítek, stovek miliónů, případně i miliard korun. Tato technická zpráva se bude zabývat produkcí oxidu uhličitého ve větším městě. Pomocí simulace jednoho, či více pracovních dní budeme moci vyvodit patřičné závěry. Vyplatí se investovat do nových autobusů a vozidel, které mají nižší emise? </w:t>
-      </w:r>
-      <w:r>
-        <w:t xml:space="preserve">Jak se změní emise CO2, pokud provozovatel MHD sníží cenu jízdného a bude hromadnou dopravu využívat více obyvatel? Tyto a mnoho dalších otázek můžeme díky simulaci zodpovědět. </w:t>
-      </w:r>
-    </w:p>
-    <w:p/>
-    <w:p>
-      <w:pPr>
-        <w:pStyle w:val="Nadpis1"/>
-      </w:pPr>
-      <w:r>
-        <w:t>Rozbor tématu</w:t>
-      </w:r>
-    </w:p>
-    <w:p>
-      <w:r>
+        <w:rPr/>
+      </w:pPr>
+      <w:r>
+        <w:rPr/>
+        <w:commentReference w:id="0"/>
+      </w:r>
+      <w:r>
+        <w:rPr/>
+        <w:t>Cílem této Simulační studie je sestavit model středně velkého evropske města a simulovat pohyb osob dopravními prostředky, které produkuj emise CO2. Investice do infrastruktury a nákupy nových vozidel představuj nemalé Peníze pohybujících se v řádek desítek, stovek milionu, případně i miliard korun. Pomocí simulace jednoho, či více pracovních dní budeme moci pozorovat, jak mohou rozhodnutí jednotlivců přispět k tvorbě uhlíkové stopy a budeme se snažit najít optimální řešení, které by mohlo pomoci k jejich snížení. Vyplatí se investovat do nových autobusů a vozidel, které mají nižší emise? Jak se změní emise CO2, Pokud provozovatel MHD snižuje cenu jízdného a bude hromadnou dopravu využívat více obyvatel? Tyto a mnoho dalších otázek Můžeme díky simulaci zodpovědět.</w:t>
+      </w:r>
+      <w:r>
+        <w:rPr/>
+        <w:commentReference w:id="1"/>
+      </w:r>
+    </w:p>
+    <w:p>
+      <w:pPr>
+        <w:pStyle w:val="Normal"/>
+        <w:ind w:firstLine="708"/>
+        <w:rPr/>
+      </w:pPr>
+      <w:r>
+        <w:rPr/>
+      </w:r>
+    </w:p>
+    <w:p>
+      <w:pPr>
+        <w:pStyle w:val="Normal"/>
+        <w:rPr/>
+      </w:pPr>
+      <w:r>
+        <w:rPr/>
+      </w:r>
+    </w:p>
+    <w:p>
+      <w:pPr>
+        <w:pStyle w:val="Heading1"/>
+        <w:rPr/>
+      </w:pPr>
+      <w:r>
+        <w:rPr/>
+        <w:t xml:space="preserve">Rozbor tématu </w:t>
+      </w:r>
+      <w:r>
+        <w:rPr/>
+        <w:t>a fakta</w:t>
+      </w:r>
+    </w:p>
+    <w:p>
+      <w:pPr>
+        <w:pStyle w:val="Normal"/>
+        <w:rPr/>
+      </w:pPr>
+      <w:r>
+        <w:rPr/>
         <w:tab/>
       </w:r>
       <w:r>
-        <w:t>Uhlíková stopa se stala v poslední době fenoménem. Fenomén, který pohltil téměř celý svět. Téměř v každém koutu světa se konají summity na téma znečisťování ovzduší automobily. V Evropě tvoří 30 % z celkové produkce CO2 doprava a transport zboží. Evropská Unie se podílí produkci oxidu uhličitého 13 % z celého s</w:t>
-      </w:r>
-      <w:bookmarkStart w:id="0" w:name="_GoBack"/>
-      <w:bookmarkEnd w:id="0"/>
-      <w:r>
-        <w:t>věta. Paradoxně nejvýraznější bojovnicí je Greta Thunberg pocházející ze Švédska, která šokovala svět při svém projevu. Apelovala na občany všech zemí, že by měli přestat jezdit automobily.</w:t>
+        <w:rPr/>
+        <w:commentReference w:id="2"/>
+      </w:r>
+      <w:r>
+        <w:rPr/>
+        <w:t>Uhlíková stopa se stala v poslední době fenoménem, který pohltil téměř celý svět. Téměř v každém koutu světa se konají summity na téma znečisťování ovzduší automobily. V Evropě tvoří 30 \% z celkové produkce CO2 doprava a transport zboží na základe prieskumu Európskeho parlamentu z roku 2017[EPčlanok]. Evropská Unie se podílí produkci oxidu uhličitého 13 \% z celého světa. Paradoxně nejvýraznější bojovnicí je Greta Thunberg pocházející ze Švédska, která šokovala svět při svém projevu. Apelovala na občany všech zemí, že by měli přestat jezdit automobily.</w:t>
+      </w:r>
+      <w:r>
+        <w:rPr/>
+        <w:commentReference w:id="3"/>
+      </w:r>
+    </w:p>
+    <w:p>
+      <w:pPr>
+        <w:pStyle w:val="Normal"/>
+        <w:widowControl/>
+        <w:bidi w:val="0"/>
+        <w:spacing w:lineRule="auto" w:line="259" w:before="0" w:after="160"/>
+        <w:jc w:val="left"/>
+        <w:rPr/>
+      </w:pPr>
+      <w:r>
+        <w:rPr/>
       </w:r>
     </w:p>
     <w:sectPr>
+      <w:type w:val="nextPage"/>
       <w:pgSz w:w="11906" w:h="16838"/>
-      <w:pgMar w:top="1417" w:right="1417" w:bottom="1417" w:left="1417" w:header="708" w:footer="708" w:gutter="0"/>
-      <w:cols w:space="708"/>
-      <w:docGrid w:linePitch="360"/>
+      <w:pgMar w:left="1417" w:right="1417" w:header="0" w:top="1417" w:footer="0" w:bottom="1417" w:gutter="0"/>
+      <w:pgNumType w:fmt="decimal"/>
+      <w:formProt w:val="false"/>
+      <w:textDirection w:val="lrTb"/>
+      <w:docGrid w:type="default" w:linePitch="360" w:charSpace="4096"/>
     </w:sectPr>
   </w:body>
 </w:document>
 </file>
 
+<file path=word/comments.xml><?xml version="1.0" encoding="utf-8"?>
+<w:comments xmlns:o="urn:schemas-microsoft-com:office:office" xmlns:r="http://schemas.openxmlformats.org/officeDocument/2006/relationships" xmlns:v="urn:schemas-microsoft-com:vml" xmlns:w="http://schemas.openxmlformats.org/wordprocessingml/2006/main" xmlns:w10="urn:schemas-microsoft-com:office:word" xmlns:wp="http://schemas.openxmlformats.org/drawingml/2006/wordprocessingDrawing" xmlns:wps="http://schemas.microsoft.com/office/word/2010/wordprocessingShape" xmlns:wpg="http://schemas.microsoft.com/office/word/2010/wordprocessingGroup" xmlns:mc="http://schemas.openxmlformats.org/markup-compatibility/2006" xmlns:wp14="http://schemas.microsoft.com/office/word/2010/wordprocessingDrawing" xmlns:w14="http://schemas.microsoft.com/office/word/2010/wordml" mc:Ignorable="w14 wp14">
+  <w:comment w:id="0" w:author="" w:date="2019-11-30T18:24:36Z" w:initials="">
+    <w:p>
+      <w:r>
+        <w:t>&lt;!--StartFragment--&gt;</w:t>
+      </w:r>
+    </w:p>
+  </w:comment>
+  <w:comment w:id="1" w:author="" w:date="2019-11-30T18:24:36Z" w:initials="">
+    <w:p>
+      <w:r>
+        <w:t>&lt;!--EndFragment--&gt;</w:t>
+      </w:r>
+    </w:p>
+  </w:comment>
+  <w:comment w:id="2" w:author="" w:date="2019-11-30T18:24:48Z" w:initials="">
+    <w:p>
+      <w:r>
+        <w:t>&lt;!--StartFragment--&gt;</w:t>
+      </w:r>
+    </w:p>
+  </w:comment>
+  <w:comment w:id="3" w:author="" w:date="2019-11-30T18:24:48Z" w:initials="">
+    <w:p>
+      <w:r>
+        <w:t>&lt;!--EndFragment--&gt;</w:t>
+      </w:r>
+    </w:p>
+  </w:comment>
+</w:comments>
+</file>
+
 <file path=word/styles.xml><?xml version="1.0" encoding="utf-8"?>
-<w:styles xmlns:mc="http://schemas.openxmlformats.org/markup-compatibility/2006" xmlns:r="http://schemas.openxmlformats.org/officeDocument/2006/relationships" xmlns:w="http://schemas.openxmlformats.org/wordprocessingml/2006/main" xmlns:w14="http://schemas.microsoft.com/office/word/2010/wordml" xmlns:w15="http://schemas.microsoft.com/office/word/2012/wordml" xmlns:w16cid="http://schemas.microsoft.com/office/word/2016/wordml/cid" xmlns:w16se="http://schemas.microsoft.com/office/word/2015/wordml/symex" mc:Ignorable="w14 w15 w16se w16cid">
+<w:styles xmlns:w="http://schemas.openxmlformats.org/wordprocessingml/2006/main" xmlns:w14="http://schemas.microsoft.com/office/word/2010/wordml" xmlns:mc="http://schemas.openxmlformats.org/markup-compatibility/2006" mc:Ignorable="w14">
   <w:docDefaults>
     <w:rPrDefault>
       <w:rPr>
-        <w:rFonts w:asciiTheme="minorHAnsi" w:eastAsiaTheme="minorHAnsi" w:hAnsiTheme="minorHAnsi" w:cstheme="minorBidi"/>
+        <w:rFonts w:ascii="Calibri" w:hAnsi="Calibri" w:eastAsia="Calibri" w:cs="" w:asciiTheme="minorHAnsi" w:cstheme="minorBidi" w:eastAsiaTheme="minorHAnsi" w:hAnsiTheme="minorHAnsi"/>
         <w:sz w:val="22"/>
         <w:szCs w:val="22"/>
         <w:lang w:val="cs-CZ" w:eastAsia="en-US" w:bidi="ar-SA"/>
       </w:rPr>
     </w:rPrDefault>
     <w:pPrDefault>
-      <w:pPr>
-        <w:spacing w:after="160" w:line="259" w:lineRule="auto"/>
-      </w:pPr>
+      <w:pPr/>
     </w:pPrDefault>
   </w:docDefaults>
   <w:latentStyles w:defLockedState="0" w:defUIPriority="99" w:defSemiHidden="0" w:defUnhideWhenUsed="0" w:defQFormat="0" w:count="377">
     <w:lsdException w:name="Normal" w:uiPriority="0" w:qFormat="1"/>
     <w:lsdException w:name="heading 1" w:uiPriority="9" w:qFormat="1"/>
-    <w:lsdException w:name="heading 2" w:semiHidden="1" w:uiPriority="9" w:unhideWhenUsed="1" w:qFormat="1"/>
-    <w:lsdException w:name="heading 3" w:semiHidden="1" w:uiPriority="9" w:unhideWhenUsed="1" w:qFormat="1"/>
-    <w:lsdException w:name="heading 4" w:semiHidden="1" w:uiPriority="9" w:unhideWhenUsed="1" w:qFormat="1"/>
-    <w:lsdException w:name="heading 5" w:semiHidden="1" w:uiPriority="9" w:unhideWhenUsed="1" w:qFormat="1"/>
-    <w:lsdException w:name="heading 6" w:semiHidden="1" w:uiPriority="9" w:unhideWhenUsed="1" w:qFormat="1"/>
-    <w:lsdException w:name="heading 7" w:semiHidden="1" w:uiPriority="9" w:unhideWhenUsed="1" w:qFormat="1"/>
-    <w:lsdException w:name="heading 8" w:semiHidden="1" w:uiPriority="9" w:unhideWhenUsed="1" w:qFormat="1"/>
-    <w:lsdException w:name="heading 9" w:semiHidden="1" w:uiPriority="9" w:unhideWhenUsed="1" w:qFormat="1"/>
+    <w:lsdException w:name="heading 2" w:uiPriority="9" w:semiHidden="1" w:unhideWhenUsed="1" w:qFormat="1"/>
+    <w:lsdException w:name="heading 3" w:uiPriority="9" w:semiHidden="1" w:unhideWhenUsed="1" w:qFormat="1"/>
+    <w:lsdException w:name="heading 4" w:uiPriority="9" w:semiHidden="1" w:unhideWhenUsed="1" w:qFormat="1"/>
+    <w:lsdException w:name="heading 5" w:uiPriority="9" w:semiHidden="1" w:unhideWhenUsed="1" w:qFormat="1"/>
+    <w:lsdException w:name="heading 6" w:uiPriority="9" w:semiHidden="1" w:unhideWhenUsed="1" w:qFormat="1"/>
+    <w:lsdException w:name="heading 7" w:uiPriority="9" w:semiHidden="1" w:unhideWhenUsed="1" w:qFormat="1"/>
+    <w:lsdException w:name="heading 8" w:uiPriority="9" w:semiHidden="1" w:unhideWhenUsed="1" w:qFormat="1"/>
+    <w:lsdException w:name="heading 9" w:uiPriority="9" w:semiHidden="1" w:unhideWhenUsed="1" w:qFormat="1"/>
     <w:lsdException w:name="index 1" w:semiHidden="1" w:unhideWhenUsed="1"/>
     <w:lsdException w:name="index 2" w:semiHidden="1" w:unhideWhenUsed="1"/>
     <w:lsdException w:name="index 3" w:semiHidden="1" w:unhideWhenUsed="1"/>
@@ -540,22 +677,22 @@
     <w:lsdException w:name="index 7" w:semiHidden="1" w:unhideWhenUsed="1"/>
     <w:lsdException w:name="index 8" w:semiHidden="1" w:unhideWhenUsed="1"/>
     <w:lsdException w:name="index 9" w:semiHidden="1" w:unhideWhenUsed="1"/>
-    <w:lsdException w:name="toc 1" w:semiHidden="1" w:uiPriority="39" w:unhideWhenUsed="1"/>
-    <w:lsdException w:name="toc 2" w:semiHidden="1" w:uiPriority="39" w:unhideWhenUsed="1"/>
-    <w:lsdException w:name="toc 3" w:semiHidden="1" w:uiPriority="39" w:unhideWhenUsed="1"/>
-    <w:lsdException w:name="toc 4" w:semiHidden="1" w:uiPriority="39" w:unhideWhenUsed="1"/>
-    <w:lsdException w:name="toc 5" w:semiHidden="1" w:uiPriority="39" w:unhideWhenUsed="1"/>
-    <w:lsdException w:name="toc 6" w:semiHidden="1" w:uiPriority="39" w:unhideWhenUsed="1"/>
-    <w:lsdException w:name="toc 7" w:semiHidden="1" w:uiPriority="39" w:unhideWhenUsed="1"/>
-    <w:lsdException w:name="toc 8" w:semiHidden="1" w:uiPriority="39" w:unhideWhenUsed="1"/>
-    <w:lsdException w:name="toc 9" w:semiHidden="1" w:uiPriority="39" w:unhideWhenUsed="1"/>
+    <w:lsdException w:name="toc 1" w:uiPriority="39" w:semiHidden="1" w:unhideWhenUsed="1"/>
+    <w:lsdException w:name="toc 2" w:uiPriority="39" w:semiHidden="1" w:unhideWhenUsed="1"/>
+    <w:lsdException w:name="toc 3" w:uiPriority="39" w:semiHidden="1" w:unhideWhenUsed="1"/>
+    <w:lsdException w:name="toc 4" w:uiPriority="39" w:semiHidden="1" w:unhideWhenUsed="1"/>
+    <w:lsdException w:name="toc 5" w:uiPriority="39" w:semiHidden="1" w:unhideWhenUsed="1"/>
+    <w:lsdException w:name="toc 6" w:uiPriority="39" w:semiHidden="1" w:unhideWhenUsed="1"/>
+    <w:lsdException w:name="toc 7" w:uiPriority="39" w:semiHidden="1" w:unhideWhenUsed="1"/>
+    <w:lsdException w:name="toc 8" w:uiPriority="39" w:semiHidden="1" w:unhideWhenUsed="1"/>
+    <w:lsdException w:name="toc 9" w:uiPriority="39" w:semiHidden="1" w:unhideWhenUsed="1"/>
     <w:lsdException w:name="Normal Indent" w:semiHidden="1" w:unhideWhenUsed="1"/>
     <w:lsdException w:name="footnote text" w:semiHidden="1" w:unhideWhenUsed="1"/>
     <w:lsdException w:name="annotation text" w:semiHidden="1" w:unhideWhenUsed="1"/>
     <w:lsdException w:name="header" w:semiHidden="1" w:unhideWhenUsed="1"/>
     <w:lsdException w:name="footer" w:semiHidden="1" w:unhideWhenUsed="1"/>
     <w:lsdException w:name="index heading" w:semiHidden="1" w:unhideWhenUsed="1"/>
-    <w:lsdException w:name="caption" w:semiHidden="1" w:uiPriority="35" w:unhideWhenUsed="1" w:qFormat="1"/>
+    <w:lsdException w:name="caption" w:uiPriority="35" w:semiHidden="1" w:unhideWhenUsed="1" w:qFormat="1"/>
     <w:lsdException w:name="table of figures" w:semiHidden="1" w:unhideWhenUsed="1"/>
     <w:lsdException w:name="envelope address" w:semiHidden="1" w:unhideWhenUsed="1"/>
     <w:lsdException w:name="envelope return" w:semiHidden="1" w:unhideWhenUsed="1"/>
@@ -586,7 +723,7 @@
     <w:lsdException w:name="Title" w:uiPriority="10" w:qFormat="1"/>
     <w:lsdException w:name="Closing" w:semiHidden="1" w:unhideWhenUsed="1"/>
     <w:lsdException w:name="Signature" w:semiHidden="1" w:unhideWhenUsed="1"/>
-    <w:lsdException w:name="Default Paragraph Font" w:semiHidden="1" w:uiPriority="1" w:unhideWhenUsed="1"/>
+    <w:lsdException w:name="Default Paragraph Font" w:uiPriority="1" w:semiHidden="1" w:unhideWhenUsed="1"/>
     <w:lsdException w:name="Body Text" w:semiHidden="1" w:unhideWhenUsed="1"/>
     <w:lsdException w:name="Body Text Indent" w:semiHidden="1" w:unhideWhenUsed="1"/>
     <w:lsdException w:name="List Continue" w:semiHidden="1" w:unhideWhenUsed="1"/>
@@ -786,8 +923,8 @@
     <w:lsdException w:name="Subtle Reference" w:uiPriority="31" w:qFormat="1"/>
     <w:lsdException w:name="Intense Reference" w:uiPriority="32" w:qFormat="1"/>
     <w:lsdException w:name="Book Title" w:uiPriority="33" w:qFormat="1"/>
-    <w:lsdException w:name="Bibliography" w:semiHidden="1" w:uiPriority="37" w:unhideWhenUsed="1"/>
-    <w:lsdException w:name="TOC Heading" w:semiHidden="1" w:uiPriority="39" w:unhideWhenUsed="1" w:qFormat="1"/>
+    <w:lsdException w:name="Bibliography" w:uiPriority="37" w:semiHidden="1" w:unhideWhenUsed="1"/>
+    <w:lsdException w:name="TOC Heading" w:uiPriority="39" w:semiHidden="1" w:unhideWhenUsed="1" w:qFormat="1"/>
     <w:lsdException w:name="Plain Table 1" w:uiPriority="41"/>
     <w:lsdException w:name="Plain Table 2" w:uiPriority="42"/>
     <w:lsdException w:name="Plain Table 3" w:uiPriority="43"/>
@@ -899,36 +1036,149 @@
     <w:lsdException w:name="Smart Link" w:semiHidden="1" w:unhideWhenUsed="1"/>
     <w:lsdException w:name="Smart Link Error" w:semiHidden="1" w:unhideWhenUsed="1"/>
   </w:latentStyles>
-  <w:style w:type="paragraph" w:default="1" w:styleId="Normln">
+  <w:style w:type="paragraph" w:styleId="Normal" w:default="1">
     <w:name w:val="Normal"/>
     <w:qFormat/>
+    <w:pPr>
+      <w:widowControl/>
+      <w:bidi w:val="0"/>
+      <w:spacing w:lineRule="auto" w:line="259" w:before="0" w:after="160"/>
+      <w:jc w:val="left"/>
+    </w:pPr>
+    <w:rPr>
+      <w:rFonts w:ascii="Calibri" w:hAnsi="Calibri" w:eastAsia="Calibri" w:cs="" w:asciiTheme="minorHAnsi" w:cstheme="minorBidi" w:eastAsiaTheme="minorHAnsi" w:hAnsiTheme="minorHAnsi"/>
+      <w:color w:val="auto"/>
+      <w:kern w:val="0"/>
+      <w:sz w:val="22"/>
+      <w:szCs w:val="22"/>
+      <w:lang w:val="cs-CZ" w:eastAsia="en-US" w:bidi="ar-SA"/>
+    </w:rPr>
   </w:style>
-  <w:style w:type="paragraph" w:styleId="Nadpis1">
-    <w:name w:val="heading 1"/>
-    <w:basedOn w:val="Normln"/>
-    <w:next w:val="Normln"/>
+  <w:style w:type="paragraph" w:styleId="Heading1">
+    <w:name w:val="Heading 1"/>
+    <w:basedOn w:val="Normal"/>
     <w:link w:val="Nadpis1Char"/>
     <w:uiPriority w:val="9"/>
     <w:qFormat/>
-    <w:rsid w:val="00961F30"/>
+    <w:rsid w:val="00961f30"/>
     <w:pPr>
-      <w:keepNext/>
+      <w:keepNext w:val="true"/>
       <w:keepLines/>
       <w:spacing w:before="240" w:after="0"/>
       <w:outlineLvl w:val="0"/>
     </w:pPr>
     <w:rPr>
-      <w:rFonts w:asciiTheme="majorHAnsi" w:eastAsiaTheme="majorEastAsia" w:hAnsiTheme="majorHAnsi" w:cstheme="majorBidi"/>
+      <w:rFonts w:ascii="Calibri Light" w:hAnsi="Calibri Light" w:eastAsia="" w:cs="" w:asciiTheme="majorHAnsi" w:cstheme="majorBidi" w:eastAsiaTheme="majorEastAsia" w:hAnsiTheme="majorHAnsi"/>
       <w:b/>
       <w:sz w:val="40"/>
       <w:szCs w:val="32"/>
     </w:rPr>
   </w:style>
-  <w:style w:type="character" w:default="1" w:styleId="Standardnpsmoodstavce">
+  <w:style w:type="character" w:styleId="DefaultParagraphFont" w:default="1">
     <w:name w:val="Default Paragraph Font"/>
     <w:uiPriority w:val="1"/>
     <w:semiHidden/>
     <w:unhideWhenUsed/>
+    <w:qFormat/>
+    <w:rPr/>
+  </w:style>
+  <w:style w:type="character" w:styleId="Nadpis1Char" w:customStyle="1">
+    <w:name w:val="Nadpis 1 Char"/>
+    <w:basedOn w:val="DefaultParagraphFont"/>
+    <w:link w:val="Nadpis1"/>
+    <w:uiPriority w:val="9"/>
+    <w:qFormat/>
+    <w:rsid w:val="00961f30"/>
+    <w:rPr>
+      <w:rFonts w:ascii="Calibri Light" w:hAnsi="Calibri Light" w:eastAsia="" w:cs="" w:asciiTheme="majorHAnsi" w:cstheme="majorBidi" w:eastAsiaTheme="majorEastAsia" w:hAnsiTheme="majorHAnsi"/>
+      <w:b/>
+      <w:sz w:val="40"/>
+      <w:szCs w:val="32"/>
+    </w:rPr>
+  </w:style>
+  <w:style w:type="paragraph" w:styleId="Heading">
+    <w:name w:val="Heading"/>
+    <w:basedOn w:val="Normal"/>
+    <w:next w:val="TextBody"/>
+    <w:qFormat/>
+    <w:pPr>
+      <w:keepNext w:val="true"/>
+      <w:spacing w:before="240" w:after="120"/>
+    </w:pPr>
+    <w:rPr>
+      <w:rFonts w:ascii="Liberation Sans" w:hAnsi="Liberation Sans" w:eastAsia="Noto Sans CJK SC" w:cs="Lohit Devanagari"/>
+      <w:sz w:val="28"/>
+      <w:szCs w:val="28"/>
+    </w:rPr>
+  </w:style>
+  <w:style w:type="paragraph" w:styleId="TextBody">
+    <w:name w:val="Body Text"/>
+    <w:basedOn w:val="Normal"/>
+    <w:pPr>
+      <w:spacing w:lineRule="auto" w:line="276" w:before="0" w:after="140"/>
+    </w:pPr>
+    <w:rPr/>
+  </w:style>
+  <w:style w:type="paragraph" w:styleId="List">
+    <w:name w:val="List"/>
+    <w:basedOn w:val="TextBody"/>
+    <w:pPr/>
+    <w:rPr>
+      <w:rFonts w:cs="Lohit Devanagari"/>
+    </w:rPr>
+  </w:style>
+  <w:style w:type="paragraph" w:styleId="Caption">
+    <w:name w:val="Caption"/>
+    <w:basedOn w:val="Normal"/>
+    <w:qFormat/>
+    <w:pPr>
+      <w:suppressLineNumbers/>
+      <w:spacing w:before="120" w:after="120"/>
+    </w:pPr>
+    <w:rPr>
+      <w:rFonts w:cs="Lohit Devanagari"/>
+      <w:i/>
+      <w:iCs/>
+      <w:sz w:val="24"/>
+      <w:szCs w:val="24"/>
+    </w:rPr>
+  </w:style>
+  <w:style w:type="paragraph" w:styleId="Index">
+    <w:name w:val="Index"/>
+    <w:basedOn w:val="Normal"/>
+    <w:qFormat/>
+    <w:pPr>
+      <w:suppressLineNumbers/>
+    </w:pPr>
+    <w:rPr>
+      <w:rFonts w:cs="Lohit Devanagari"/>
+    </w:rPr>
+  </w:style>
+  <w:style w:type="paragraph" w:styleId="Default" w:customStyle="1">
+    <w:name w:val="Default"/>
+    <w:qFormat/>
+    <w:rsid w:val="00961f30"/>
+    <w:pPr>
+      <w:widowControl/>
+      <w:bidi w:val="0"/>
+      <w:spacing w:lineRule="auto" w:line="240" w:before="0" w:after="0"/>
+      <w:jc w:val="left"/>
+    </w:pPr>
+    <w:rPr>
+      <w:rFonts w:ascii="Arial" w:hAnsi="Arial" w:cs="Arial" w:eastAsia="Calibri"/>
+      <w:color w:val="000000"/>
+      <w:kern w:val="0"/>
+      <w:sz w:val="24"/>
+      <w:szCs w:val="24"/>
+      <w:lang w:val="cs-CZ" w:eastAsia="en-US" w:bidi="ar-SA"/>
+    </w:rPr>
+  </w:style>
+  <w:style w:type="numbering" w:styleId="NoList" w:default="1">
+    <w:name w:val="No List"/>
+    <w:uiPriority w:val="99"/>
+    <w:semiHidden/>
+    <w:unhideWhenUsed/>
+    <w:qFormat/>
   </w:style>
   <w:style w:type="table" w:default="1" w:styleId="Normlntabulka">
     <w:name w:val="Normal Table"/>
@@ -944,41 +1194,6 @@
         <w:right w:w="108" w:type="dxa"/>
       </w:tblCellMar>
     </w:tblPr>
-  </w:style>
-  <w:style w:type="numbering" w:default="1" w:styleId="Bezseznamu">
-    <w:name w:val="No List"/>
-    <w:uiPriority w:val="99"/>
-    <w:semiHidden/>
-    <w:unhideWhenUsed/>
-  </w:style>
-  <w:style w:type="paragraph" w:customStyle="1" w:styleId="Default">
-    <w:name w:val="Default"/>
-    <w:rsid w:val="00961F30"/>
-    <w:pPr>
-      <w:autoSpaceDE w:val="0"/>
-      <w:autoSpaceDN w:val="0"/>
-      <w:adjustRightInd w:val="0"/>
-      <w:spacing w:after="0" w:line="240" w:lineRule="auto"/>
-    </w:pPr>
-    <w:rPr>
-      <w:rFonts w:ascii="Arial" w:hAnsi="Arial" w:cs="Arial"/>
-      <w:color w:val="000000"/>
-      <w:sz w:val="24"/>
-      <w:szCs w:val="24"/>
-    </w:rPr>
-  </w:style>
-  <w:style w:type="character" w:customStyle="1" w:styleId="Nadpis1Char">
-    <w:name w:val="Nadpis 1 Char"/>
-    <w:basedOn w:val="Standardnpsmoodstavce"/>
-    <w:link w:val="Nadpis1"/>
-    <w:uiPriority w:val="9"/>
-    <w:rsid w:val="00961F30"/>
-    <w:rPr>
-      <w:rFonts w:asciiTheme="majorHAnsi" w:eastAsiaTheme="majorEastAsia" w:hAnsiTheme="majorHAnsi" w:cstheme="majorBidi"/>
-      <w:b/>
-      <w:sz w:val="40"/>
-      <w:szCs w:val="32"/>
-    </w:rPr>
   </w:style>
 </w:styles>
 </file>

</xml_diff>

<commit_message>
nothing at all :/
</commit_message>
<xml_diff>
--- a/dokumentace.docx
+++ b/dokumentace.docx
@@ -471,10 +471,7 @@
         <w:commentReference w:id="0"/>
       </w:r>
       <w:r>
-        <w:t xml:space="preserve">Cílem této </w:t>
-      </w:r>
-      <w:r>
-        <w:t xml:space="preserve">Simulační studie je sestavit model středně velkého </w:t>
+        <w:t xml:space="preserve">Cílem této Simulační studie je sestavit model středně velkého </w:t>
       </w:r>
       <w:proofErr w:type="spellStart"/>
       <w:r>
@@ -482,13 +479,7 @@
       </w:r>
       <w:proofErr w:type="spellEnd"/>
       <w:r>
-        <w:t xml:space="preserve"> města a simulovat pohyb osob dopravními prostředky, které produkuj emise CO2. Investice do infrastruktury a nákupy nových vozidel představuj nemalé Peníze pohybujících se v řádek desítek, stovek m</w:t>
-      </w:r>
-      <w:r>
-        <w:t>ilionu, případně i miliard korun. Pomocí simulace jednoho, či více pracovních dní budeme moci pozorovat, jak mohou rozhodnutí jednotlivců přispět k tvorbě uhlíkové stopy a budeme se snažit najít optimální řešení, které by mohlo pomoci k jejich snížení. Vyp</w:t>
-      </w:r>
-      <w:r>
-        <w:t>latí se investovat do nových autobusů a vozidel, které mají nižší emise? Jak se změní emise CO2, Pokud provozovatel MHD snižuje cenu jízdného a bude hromadnou dopravu využívat více obyvatel? Tyto a mnoho dalších otázek Můžeme díky simulaci zodpovědět.</w:t>
+        <w:t xml:space="preserve"> města a simulovat pohyb osob dopravními prostředky, které produkuj emise CO2. Investice do infrastruktury a nákupy nových vozidel představuj nemalé Peníze pohybujících se v řádek desítek, stovek milionu, případně i miliard korun. Pomocí simulace jednoho, či více pracovních dní budeme moci pozorovat, jak mohou rozhodnutí jednotlivců přispět k tvorbě uhlíkové stopy a budeme se snažit najít optimální řešení, které by mohlo pomoci k jejich snížení. Vyplatí se investovat do nových autobusů a vozidel, které mají nižší emise? Jak se změní emise CO2, Pokud provozovatel MHD snižuje cenu jízdného a bude hromadnou dopravu využívat více obyvatel? Tyto a mnoho dalších otázek Můžeme díky simulaci zodpovědět.</w:t>
       </w:r>
       <w:commentRangeStart w:id="1"/>
       <w:commentRangeEnd w:id="1"/>
@@ -520,13 +511,7 @@
         <w:commentReference w:id="2"/>
       </w:r>
       <w:r>
-        <w:t xml:space="preserve">Uhlíková stopa se stala v poslední době fenoménu, který pohltil téměř celý svět. Téměř v každém koutu světa se konají summity na téma znečištění ovzduší automobily. V Evropě tvoří 30 \% z celkové produkce CO2 doprava a transport </w:t>
-      </w:r>
-      <w:r>
-        <w:t>zboží na základě průzkumu Evropského parlamentu z roku 2017 \cite {co2_eu}. Evropská Unie se podílí produkci oxidu uhličitého 13 \% z celého světa. Paradoxně nejvýrazněji bojovníci je Greta Thunberg pocházející ze Švédska, která šokovala svět při svém proj</w:t>
-      </w:r>
-      <w:r>
-        <w:t xml:space="preserve">evu. Apelovala na občany všech zemí, že by </w:t>
+        <w:t xml:space="preserve">Uhlíková stopa se stala v poslední době fenoménu, který pohltil téměř celý svět. Téměř v každém koutu světa se konají summity na téma znečištění ovzduší automobily. V Evropě tvoří 30 \% z celkové produkce CO2 doprava a transport zboží na základě průzkumu Evropského parlamentu z roku 2017 \cite {co2_eu}. Evropská Unie se podílí produkci oxidu uhličitého 13 \% z celého světa. Paradoxně nejvýrazněji bojovníci je Greta Thunberg pocházející ze Švédska, která šokovala svět při svém projevu. Apelovala na občany všech zemí, že by </w:t>
       </w:r>
       <w:proofErr w:type="spellStart"/>
       <w:r>
@@ -534,10 +519,7 @@
       </w:r>
       <w:proofErr w:type="spellEnd"/>
       <w:r>
-        <w:t xml:space="preserve"> přestat jezdit automobily, neboť osobní vozidla způsobují asi 60.7 \% CO2 emisí z celkového množství emisí, které produkuje doprava \cite {co2_eu}, což je asi 12 \% z celkového množství emisí, které produkuj</w:t>
-      </w:r>
-      <w:r>
-        <w:t>e Evropa \cite {co2_eu_law}.</w:t>
+        <w:t xml:space="preserve"> přestat jezdit automobily, neboť osobní vozidla způsobují asi 60.7 \% CO2 emisí z celkového množství emisí, které produkuje doprava \cite {co2_eu}, což je asi 12 \% z celkového množství emisí, které produkuje Evropa \cite {co2_eu_law}.</w:t>
       </w:r>
     </w:p>
     <w:p>
@@ -551,13 +533,7 @@
         <w:spacing w:after="0"/>
       </w:pPr>
       <w:r>
-        <w:t xml:space="preserve">Evropská unie se snaží redukovat produkci CO2 emisí nových modelů osobních automobilů pod hranici 130 g/Km; v některých zemích se již podařilo snížit tento průměr na 120.4 g/Km. Emise CO2 má tedy při různých modelech osobních </w:t>
-      </w:r>
-      <w:r>
-        <w:t>automobilů různou odchylku. Musíme brát v úvahu, že tento nový zákon se týká nových osobních automobilů, zatímco lidé stále využívají osobní automobily, které byly vyrobeny více než 10 let dozadu. Můžeme se proto domnívat, že skutečná průměrná produkce CO2</w:t>
-      </w:r>
-      <w:r>
-        <w:t xml:space="preserve"> se pohybuje okolo 135 g/Km \cite{ultimatespecs.com}.</w:t>
+        <w:t>Evropská unie se snaží redukovat produkci CO2 emisí nových modelů osobních automobilů pod hranici 130 g/Km; v některých zemích se již podařilo snížit tento průměr na 120.4 g/Km. Emise CO2 má tedy při různých modelech osobních automobilů různou odchylku. Musíme brát v úvahu, že tento nový zákon se týká nových osobních automobilů, zatímco lidé stále využívají osobní automobily, které byly vyrobeny více než 10 let dozadu. Můžeme se proto domnívat, že skutečná průměrná produkce CO2 se pohybuje okolo 135 g/Km \cite{ultimatespecs.com}.</w:t>
       </w:r>
     </w:p>
     <w:p>
@@ -580,33 +556,13 @@
         <w:commentReference w:id="4"/>
       </w:r>
       <w:r>
-        <w:t>V rámci fakt je třeba si taktéž přiblížit princip spalovacího motoru.</w:t>
-      </w:r>
-      <w:r>
-        <w:t xml:space="preserve"> </w:t>
-      </w:r>
-      <w:r>
-        <w:t>Spalovací motor je druh stroje, který přeměňuje chemickou energii obsaženou v palivě především na teplo a mechanickou energii.</w:t>
-      </w:r>
-      <w:r>
-        <w:t xml:space="preserve"> </w:t>
-      </w:r>
-      <w:r>
-        <w:t>Teplo tvoří asi 75</w:t>
-      </w:r>
-      <w:r>
-        <w:t xml:space="preserve"> </w:t>
-      </w:r>
-      <w:bookmarkStart w:id="5" w:name="_GoBack"/>
-      <w:bookmarkEnd w:id="5"/>
-      <w:r>
-        <w:t>% přeměněné energie a je v automobilovém průmyslu využito jen pro vytápění prostoru pro cestující. Je to tedy nechtěný produkt.</w:t>
-      </w:r>
-      <w:r>
-        <w:t xml:space="preserve"> </w:t>
-      </w:r>
-      <w:r>
-        <w:t xml:space="preserve">Zbylých </w:t>
+        <w:t>V rámci fakt je třeba si taktéž přiblížit princip spalovacího motoru. Spalovací motor je druh stroje, který přeměňuje chemickou energii obsaženou v palivě především na teplo a mechanickou energii. Teplo tvoří asi 75</w:t>
+      </w:r>
+      <w:r>
+        <w:t xml:space="preserve"> </w:t>
+      </w:r>
+      <w:r>
+        <w:t xml:space="preserve">% přeměněné energie a je v automobilovém průmyslu využito jen pro vytápění prostoru pro cestující. Je to tedy nechtěný produkt. Zbylých </w:t>
       </w:r>
       <w:r>
         <w:t>25 %</w:t>
@@ -620,16 +576,7 @@
         <w:ind w:firstLine="708"/>
       </w:pPr>
       <w:r>
-        <w:t>Píst se pohybuje ve válci nahoru a dolů v posuvném pohybu. V případě, že je píst ve válci úplně nahoře, tak tuto událost nazýváme horní úvrať, pokud je píst úplně dole tak dolní úvrať.</w:t>
-      </w:r>
-      <w:r>
-        <w:t xml:space="preserve"> </w:t>
-      </w:r>
-      <w:r>
-        <w:t>Při posuvném pohybu pístu se zároveň otáčí kliková hřídel, která převádí posuvný pohyb na otáčivý.</w:t>
-      </w:r>
-      <w:r>
-        <w:t xml:space="preserve"> </w:t>
+        <w:t xml:space="preserve">Píst se pohybuje ve válci nahoru a dolů v posuvném pohybu. V případě, že je píst ve válci úplně nahoře, tak tuto událost nazýváme horní úvrať, pokud je píst úplně dole tak dolní úvrať. Při posuvném pohybu pístu se zároveň otáčí kliková hřídel, která převádí posuvný pohyb na otáčivý. </w:t>
       </w:r>
     </w:p>
     <w:p/>
@@ -643,10 +590,7 @@
     <w:p/>
     <w:p>
       <w:r>
-        <w:t>Budeme uvažovat obyčejný atmosférický motor, který nemá žádné pomocné součásti typu turbodmychadlo a kompresor.</w:t>
-      </w:r>
-      <w:r>
-        <w:t xml:space="preserve"> </w:t>
+        <w:t xml:space="preserve">Budeme uvažovat obyčejný atmosférický motor, který nemá žádné pomocné součásti typu turbodmychadlo a kompresor. </w:t>
       </w:r>
     </w:p>
     <w:p>
@@ -663,10 +607,7 @@
         </w:numPr>
       </w:pPr>
       <w:r>
-        <w:t>P</w:t>
-      </w:r>
-      <w:r>
-        <w:t>íst nachází v horní úvrati a posunuje se směrem dolů a nasává vzduch otevřeným sacím ventilem.</w:t>
+        <w:t>Píst nachází v horní úvrati a posunuje se směrem dolů a nasává vzduch otevřeným sacím ventilem.</w:t>
       </w:r>
     </w:p>
     <w:p>
@@ -690,16 +631,7 @@
         </w:numPr>
       </w:pPr>
       <w:r>
-        <w:t>Těsně před horní úvratí se pomocí vstřikovače stříkne do spalovacího prostoru přesně odměřená dávka paliva, která se vznítí a tlačí píst dolů.</w:t>
-      </w:r>
-      <w:r>
-        <w:t xml:space="preserve"> </w:t>
-      </w:r>
-      <w:r>
-        <w:t>Zde dochází k velmi patrné ztrátě účinnosti, jelikož palivo vybuchuje ještě ve fázi, kdy píst jde nahoru</w:t>
-      </w:r>
-      <w:r>
-        <w:t>.</w:t>
+        <w:t>Těsně před horní úvratí se pomocí vstřikovače stříkne do spalovacího prostoru přesně odměřená dávka paliva, která se vznítí a tlačí píst dolů. Zde dochází k velmi patrné ztrátě účinnosti, jelikož palivo vybuchuje ještě ve fázi, kdy píst jde nahoru.</w:t>
       </w:r>
     </w:p>
     <w:p>
@@ -778,6 +710,1413 @@
       </w:r>
     </w:p>
     <w:p/>
+    <w:p/>
+    <w:p/>
+    <w:p/>
+    <w:p/>
+    <w:p>
+      <w:pPr>
+        <w:autoSpaceDE w:val="0"/>
+        <w:autoSpaceDN w:val="0"/>
+        <w:adjustRightInd w:val="0"/>
+        <w:spacing w:after="0" w:line="240" w:lineRule="auto"/>
+        <w:rPr>
+          <w:rFonts w:ascii="NimbusRomNo9L-Medi" w:hAnsi="NimbusRomNo9L-Medi" w:cs="NimbusRomNo9L-Medi"/>
+          <w:sz w:val="29"/>
+          <w:szCs w:val="29"/>
+        </w:rPr>
+      </w:pPr>
+      <w:r>
+        <w:rPr>
+          <w:rFonts w:ascii="NimbusRomNo9L-Medi" w:hAnsi="NimbusRomNo9L-Medi" w:cs="NimbusRomNo9L-Medi"/>
+          <w:sz w:val="29"/>
+          <w:szCs w:val="29"/>
+        </w:rPr>
+        <w:t>3 Koncepce modelu</w:t>
+      </w:r>
+    </w:p>
+    <w:p>
+      <w:pPr>
+        <w:pStyle w:val="Nadpis2"/>
+      </w:pPr>
+      <w:r>
+        <w:t xml:space="preserve">3.1 </w:t>
+      </w:r>
+      <w:r>
+        <w:t>Popis konceptuálního modelu</w:t>
+      </w:r>
+    </w:p>
+    <w:p>
+      <w:pPr>
+        <w:autoSpaceDE w:val="0"/>
+        <w:autoSpaceDN w:val="0"/>
+        <w:adjustRightInd w:val="0"/>
+        <w:spacing w:after="0" w:line="240" w:lineRule="auto"/>
+      </w:pPr>
+      <w:proofErr w:type="spellStart"/>
+      <w:r>
+        <w:rPr>
+          <w:rFonts w:ascii="NimbusRomNo9L-Regu" w:hAnsi="NimbusRomNo9L-Regu" w:cs="NimbusRomNo9L-Regu"/>
+        </w:rPr>
+        <w:t>Cieľom</w:t>
+      </w:r>
+      <w:proofErr w:type="spellEnd"/>
+      <w:r>
+        <w:rPr>
+          <w:rFonts w:ascii="NimbusRomNo9L-Regu" w:hAnsi="NimbusRomNo9L-Regu" w:cs="NimbusRomNo9L-Regu"/>
+        </w:rPr>
+        <w:t xml:space="preserve"> modelu, viz PETRIHO </w:t>
+      </w:r>
+      <w:proofErr w:type="gramStart"/>
+      <w:r>
+        <w:rPr>
+          <w:rFonts w:ascii="NimbusRomNo9L-Regu" w:hAnsi="NimbusRomNo9L-Regu" w:cs="NimbusRomNo9L-Regu"/>
+        </w:rPr>
+        <w:t>SIEŤ,  je</w:t>
+      </w:r>
+      <w:proofErr w:type="gramEnd"/>
+      <w:r>
+        <w:rPr>
+          <w:rFonts w:ascii="NimbusRomNo9L-Regu" w:hAnsi="NimbusRomNo9L-Regu" w:cs="NimbusRomNo9L-Regu"/>
+        </w:rPr>
+        <w:t xml:space="preserve"> </w:t>
+      </w:r>
+      <w:proofErr w:type="spellStart"/>
+      <w:r>
+        <w:rPr>
+          <w:rFonts w:ascii="NimbusRomNo9L-Regu" w:hAnsi="NimbusRomNo9L-Regu" w:cs="NimbusRomNo9L-Regu"/>
+        </w:rPr>
+        <w:t>simulovať</w:t>
+      </w:r>
+      <w:proofErr w:type="spellEnd"/>
+      <w:r>
+        <w:rPr>
+          <w:rFonts w:ascii="NimbusRomNo9L-Regu" w:hAnsi="NimbusRomNo9L-Regu" w:cs="NimbusRomNo9L-Regu"/>
+        </w:rPr>
+        <w:t xml:space="preserve"> </w:t>
+      </w:r>
+      <w:proofErr w:type="spellStart"/>
+      <w:r>
+        <w:rPr>
+          <w:rFonts w:ascii="NimbusRomNo9L-Regu" w:hAnsi="NimbusRomNo9L-Regu" w:cs="NimbusRomNo9L-Regu"/>
+        </w:rPr>
+        <w:t>bežný</w:t>
+      </w:r>
+      <w:proofErr w:type="spellEnd"/>
+      <w:r>
+        <w:rPr>
+          <w:rFonts w:ascii="NimbusRomNo9L-Regu" w:hAnsi="NimbusRomNo9L-Regu" w:cs="NimbusRomNo9L-Regu"/>
+        </w:rPr>
+        <w:t xml:space="preserve"> </w:t>
+      </w:r>
+      <w:proofErr w:type="spellStart"/>
+      <w:r>
+        <w:rPr>
+          <w:rFonts w:ascii="NimbusRomNo9L-Regu" w:hAnsi="NimbusRomNo9L-Regu" w:cs="NimbusRomNo9L-Regu"/>
+        </w:rPr>
+        <w:t>pracovný</w:t>
+      </w:r>
+      <w:proofErr w:type="spellEnd"/>
+      <w:r>
+        <w:rPr>
+          <w:rFonts w:ascii="NimbusRomNo9L-Regu" w:hAnsi="NimbusRomNo9L-Regu" w:cs="NimbusRomNo9L-Regu"/>
+        </w:rPr>
+        <w:t xml:space="preserve"> </w:t>
+      </w:r>
+      <w:proofErr w:type="spellStart"/>
+      <w:r>
+        <w:rPr>
+          <w:rFonts w:ascii="NimbusRomNo9L-Regu" w:hAnsi="NimbusRomNo9L-Regu" w:cs="NimbusRomNo9L-Regu"/>
+        </w:rPr>
+        <w:t>deň</w:t>
+      </w:r>
+      <w:proofErr w:type="spellEnd"/>
+      <w:r>
+        <w:rPr>
+          <w:rFonts w:ascii="NimbusRomNo9L-Regu" w:hAnsi="NimbusRomNo9L-Regu" w:cs="NimbusRomNo9L-Regu"/>
+        </w:rPr>
+        <w:t xml:space="preserve"> v </w:t>
+      </w:r>
+      <w:proofErr w:type="spellStart"/>
+      <w:r>
+        <w:rPr>
+          <w:rFonts w:ascii="NimbusRomNo9L-Regu" w:hAnsi="NimbusRomNo9L-Regu" w:cs="NimbusRomNo9L-Regu"/>
+        </w:rPr>
+        <w:t>stredne</w:t>
+      </w:r>
+      <w:proofErr w:type="spellEnd"/>
+      <w:r>
+        <w:rPr>
+          <w:rFonts w:ascii="NimbusRomNo9L-Regu" w:hAnsi="NimbusRomNo9L-Regu" w:cs="NimbusRomNo9L-Regu"/>
+        </w:rPr>
+        <w:t xml:space="preserve"> </w:t>
+      </w:r>
+      <w:proofErr w:type="spellStart"/>
+      <w:r>
+        <w:rPr>
+          <w:rFonts w:ascii="NimbusRomNo9L-Regu" w:hAnsi="NimbusRomNo9L-Regu" w:cs="NimbusRomNo9L-Regu"/>
+        </w:rPr>
+        <w:t>veľkom</w:t>
+      </w:r>
+      <w:proofErr w:type="spellEnd"/>
+      <w:r>
+        <w:rPr>
+          <w:rFonts w:ascii="NimbusRomNo9L-Regu" w:hAnsi="NimbusRomNo9L-Regu" w:cs="NimbusRomNo9L-Regu"/>
+        </w:rPr>
+        <w:t xml:space="preserve"> </w:t>
+      </w:r>
+      <w:proofErr w:type="spellStart"/>
+      <w:r>
+        <w:rPr>
+          <w:rFonts w:ascii="NimbusRomNo9L-Regu" w:hAnsi="NimbusRomNo9L-Regu" w:cs="NimbusRomNo9L-Regu"/>
+        </w:rPr>
+        <w:t>európskom</w:t>
+      </w:r>
+      <w:proofErr w:type="spellEnd"/>
+      <w:r>
+        <w:rPr>
+          <w:rFonts w:ascii="NimbusRomNo9L-Regu" w:hAnsi="NimbusRomNo9L-Regu" w:cs="NimbusRomNo9L-Regu"/>
+        </w:rPr>
+        <w:t xml:space="preserve"> </w:t>
+      </w:r>
+      <w:proofErr w:type="spellStart"/>
+      <w:r>
+        <w:rPr>
+          <w:rFonts w:ascii="NimbusRomNo9L-Regu" w:hAnsi="NimbusRomNo9L-Regu" w:cs="NimbusRomNo9L-Regu"/>
+        </w:rPr>
+        <w:t>meste</w:t>
+      </w:r>
+      <w:proofErr w:type="spellEnd"/>
+      <w:r>
+        <w:rPr>
+          <w:rFonts w:ascii="NimbusRomNo9L-Regu" w:hAnsi="NimbusRomNo9L-Regu" w:cs="NimbusRomNo9L-Regu"/>
+        </w:rPr>
+        <w:t xml:space="preserve">, a </w:t>
+      </w:r>
+      <w:proofErr w:type="spellStart"/>
+      <w:r>
+        <w:rPr>
+          <w:rFonts w:ascii="NimbusRomNo9L-Regu" w:hAnsi="NimbusRomNo9L-Regu" w:cs="NimbusRomNo9L-Regu"/>
+        </w:rPr>
+        <w:t>ako</w:t>
+      </w:r>
+      <w:proofErr w:type="spellEnd"/>
+      <w:r>
+        <w:rPr>
+          <w:rFonts w:ascii="NimbusRomNo9L-Regu" w:hAnsi="NimbusRomNo9L-Regu" w:cs="NimbusRomNo9L-Regu"/>
+        </w:rPr>
+        <w:t xml:space="preserve"> </w:t>
+      </w:r>
+      <w:proofErr w:type="spellStart"/>
+      <w:r>
+        <w:rPr>
+          <w:rFonts w:ascii="NimbusRomNo9L-Regu" w:hAnsi="NimbusRomNo9L-Regu" w:cs="NimbusRomNo9L-Regu"/>
+        </w:rPr>
+        <w:t>rozhodnutia</w:t>
+      </w:r>
+      <w:proofErr w:type="spellEnd"/>
+      <w:r>
+        <w:rPr>
+          <w:rFonts w:ascii="NimbusRomNo9L-Regu" w:hAnsi="NimbusRomNo9L-Regu" w:cs="NimbusRomNo9L-Regu"/>
+        </w:rPr>
+        <w:t xml:space="preserve"> </w:t>
+      </w:r>
+      <w:proofErr w:type="spellStart"/>
+      <w:r>
+        <w:rPr>
+          <w:rFonts w:ascii="NimbusRomNo9L-Regu" w:hAnsi="NimbusRomNo9L-Regu" w:cs="NimbusRomNo9L-Regu"/>
+        </w:rPr>
+        <w:t>jednotlivcov</w:t>
+      </w:r>
+      <w:proofErr w:type="spellEnd"/>
+      <w:r>
+        <w:rPr>
+          <w:rFonts w:ascii="NimbusRomNo9L-Regu" w:hAnsi="NimbusRomNo9L-Regu" w:cs="NimbusRomNo9L-Regu"/>
+        </w:rPr>
+        <w:t xml:space="preserve"> </w:t>
+      </w:r>
+      <w:proofErr w:type="spellStart"/>
+      <w:r>
+        <w:rPr>
+          <w:rFonts w:ascii="NimbusRomNo9L-Regu" w:hAnsi="NimbusRomNo9L-Regu" w:cs="NimbusRomNo9L-Regu"/>
+        </w:rPr>
+        <w:t>ovplyvňujú</w:t>
+      </w:r>
+      <w:proofErr w:type="spellEnd"/>
+      <w:r>
+        <w:rPr>
+          <w:rFonts w:ascii="NimbusRomNo9L-Regu" w:hAnsi="NimbusRomNo9L-Regu" w:cs="NimbusRomNo9L-Regu"/>
+        </w:rPr>
+        <w:t xml:space="preserve"> </w:t>
+      </w:r>
+      <w:proofErr w:type="spellStart"/>
+      <w:r>
+        <w:rPr>
+          <w:rFonts w:ascii="NimbusRomNo9L-Regu" w:hAnsi="NimbusRomNo9L-Regu" w:cs="NimbusRomNo9L-Regu"/>
+        </w:rPr>
+        <w:t>celkovú</w:t>
+      </w:r>
+      <w:proofErr w:type="spellEnd"/>
+      <w:r>
+        <w:rPr>
+          <w:rFonts w:ascii="NimbusRomNo9L-Regu" w:hAnsi="NimbusRomNo9L-Regu" w:cs="NimbusRomNo9L-Regu"/>
+        </w:rPr>
+        <w:t xml:space="preserve"> </w:t>
+      </w:r>
+      <w:proofErr w:type="spellStart"/>
+      <w:r>
+        <w:rPr>
+          <w:rFonts w:ascii="NimbusRomNo9L-Regu" w:hAnsi="NimbusRomNo9L-Regu" w:cs="NimbusRomNo9L-Regu"/>
+        </w:rPr>
+        <w:t>dennú</w:t>
+      </w:r>
+      <w:proofErr w:type="spellEnd"/>
+      <w:r>
+        <w:rPr>
+          <w:rFonts w:ascii="NimbusRomNo9L-Regu" w:hAnsi="NimbusRomNo9L-Regu" w:cs="NimbusRomNo9L-Regu"/>
+        </w:rPr>
+        <w:t xml:space="preserve"> </w:t>
+      </w:r>
+      <w:proofErr w:type="spellStart"/>
+      <w:r>
+        <w:rPr>
+          <w:rFonts w:ascii="NimbusRomNo9L-Regu" w:hAnsi="NimbusRomNo9L-Regu" w:cs="NimbusRomNo9L-Regu"/>
+        </w:rPr>
+        <w:t>produkciu</w:t>
+      </w:r>
+      <w:proofErr w:type="spellEnd"/>
+      <w:r>
+        <w:rPr>
+          <w:rFonts w:ascii="NimbusRomNo9L-Regu" w:hAnsi="NimbusRomNo9L-Regu" w:cs="NimbusRomNo9L-Regu"/>
+        </w:rPr>
+        <w:t xml:space="preserve"> CO2 </w:t>
+      </w:r>
+      <w:proofErr w:type="spellStart"/>
+      <w:r>
+        <w:rPr>
+          <w:rFonts w:ascii="NimbusRomNo9L-Regu" w:hAnsi="NimbusRomNo9L-Regu" w:cs="NimbusRomNo9L-Regu"/>
+        </w:rPr>
+        <w:t>emisií</w:t>
+      </w:r>
+      <w:proofErr w:type="spellEnd"/>
+      <w:r>
+        <w:rPr>
+          <w:rFonts w:ascii="NimbusRomNo9L-Regu" w:hAnsi="NimbusRomNo9L-Regu" w:cs="NimbusRomNo9L-Regu"/>
+        </w:rPr>
+        <w:t xml:space="preserve">. Vstupným </w:t>
+      </w:r>
+      <w:proofErr w:type="spellStart"/>
+      <w:r>
+        <w:rPr>
+          <w:rFonts w:ascii="NimbusRomNo9L-Regu" w:hAnsi="NimbusRomNo9L-Regu" w:cs="NimbusRomNo9L-Regu"/>
+        </w:rPr>
+        <w:t>parametrom</w:t>
+      </w:r>
+      <w:proofErr w:type="spellEnd"/>
+      <w:r>
+        <w:rPr>
+          <w:rFonts w:ascii="NimbusRomNo9L-Regu" w:hAnsi="NimbusRomNo9L-Regu" w:cs="NimbusRomNo9L-Regu"/>
+        </w:rPr>
+        <w:t xml:space="preserve"> modelu je počet </w:t>
+      </w:r>
+      <w:proofErr w:type="spellStart"/>
+      <w:r>
+        <w:rPr>
+          <w:rFonts w:ascii="NimbusRomNo9L-Regu" w:hAnsi="NimbusRomNo9L-Regu" w:cs="NimbusRomNo9L-Regu"/>
+        </w:rPr>
+        <w:t>osôb</w:t>
+      </w:r>
+      <w:proofErr w:type="spellEnd"/>
+      <w:r>
+        <w:rPr>
+          <w:rFonts w:ascii="NimbusRomNo9L-Regu" w:hAnsi="NimbusRomNo9L-Regu" w:cs="NimbusRomNo9L-Regu"/>
+        </w:rPr>
+        <w:t xml:space="preserve">, </w:t>
+      </w:r>
+      <w:proofErr w:type="spellStart"/>
+      <w:r>
+        <w:rPr>
+          <w:rFonts w:ascii="NimbusRomNo9L-Regu" w:hAnsi="NimbusRomNo9L-Regu" w:cs="NimbusRomNo9L-Regu"/>
+        </w:rPr>
+        <w:t>ktoré</w:t>
+      </w:r>
+      <w:proofErr w:type="spellEnd"/>
+      <w:r>
+        <w:rPr>
+          <w:rFonts w:ascii="NimbusRomNo9L-Regu" w:hAnsi="NimbusRomNo9L-Regu" w:cs="NimbusRomNo9L-Regu"/>
+        </w:rPr>
+        <w:t xml:space="preserve"> </w:t>
+      </w:r>
+      <w:proofErr w:type="spellStart"/>
+      <w:proofErr w:type="gramStart"/>
+      <w:r>
+        <w:rPr>
+          <w:rFonts w:ascii="NimbusRomNo9L-Regu" w:hAnsi="NimbusRomNo9L-Regu" w:cs="NimbusRomNo9L-Regu"/>
+        </w:rPr>
+        <w:t>majú</w:t>
+      </w:r>
+      <w:proofErr w:type="spellEnd"/>
+      <w:proofErr w:type="gramEnd"/>
+      <w:r>
+        <w:rPr>
+          <w:rFonts w:ascii="NimbusRomNo9L-Regu" w:hAnsi="NimbusRomNo9L-Regu" w:cs="NimbusRomNo9L-Regu"/>
+        </w:rPr>
+        <w:t xml:space="preserve"> byť </w:t>
+      </w:r>
+      <w:proofErr w:type="spellStart"/>
+      <w:r>
+        <w:rPr>
+          <w:rFonts w:ascii="NimbusRomNo9L-Regu" w:hAnsi="NimbusRomNo9L-Regu" w:cs="NimbusRomNo9L-Regu"/>
+        </w:rPr>
+        <w:t>prepravené</w:t>
+      </w:r>
+      <w:proofErr w:type="spellEnd"/>
+      <w:r>
+        <w:rPr>
+          <w:rFonts w:ascii="NimbusRomNo9L-Regu" w:hAnsi="NimbusRomNo9L-Regu" w:cs="NimbusRomNo9L-Regu"/>
+        </w:rPr>
+        <w:t xml:space="preserve"> </w:t>
+      </w:r>
+      <w:proofErr w:type="spellStart"/>
+      <w:r>
+        <w:rPr>
+          <w:rFonts w:ascii="NimbusRomNo9L-Regu" w:hAnsi="NimbusRomNo9L-Regu" w:cs="NimbusRomNo9L-Regu"/>
+        </w:rPr>
+        <w:t>vrámci</w:t>
+      </w:r>
+      <w:proofErr w:type="spellEnd"/>
+      <w:r>
+        <w:rPr>
+          <w:rFonts w:ascii="NimbusRomNo9L-Regu" w:hAnsi="NimbusRomNo9L-Regu" w:cs="NimbusRomNo9L-Regu"/>
+        </w:rPr>
+        <w:t xml:space="preserve"> </w:t>
+      </w:r>
+      <w:proofErr w:type="spellStart"/>
+      <w:r>
+        <w:rPr>
+          <w:rFonts w:ascii="NimbusRomNo9L-Regu" w:hAnsi="NimbusRomNo9L-Regu" w:cs="NimbusRomNo9L-Regu"/>
+        </w:rPr>
+        <w:t>jedného</w:t>
+      </w:r>
+      <w:proofErr w:type="spellEnd"/>
+      <w:r>
+        <w:rPr>
+          <w:rFonts w:ascii="NimbusRomNo9L-Regu" w:hAnsi="NimbusRomNo9L-Regu" w:cs="NimbusRomNo9L-Regu"/>
+        </w:rPr>
+        <w:t xml:space="preserve"> </w:t>
+      </w:r>
+      <w:proofErr w:type="spellStart"/>
+      <w:r>
+        <w:rPr>
+          <w:rFonts w:ascii="NimbusRomNo9L-Regu" w:hAnsi="NimbusRomNo9L-Regu" w:cs="NimbusRomNo9L-Regu"/>
+        </w:rPr>
+        <w:t>dňa</w:t>
+      </w:r>
+      <w:proofErr w:type="spellEnd"/>
+      <w:r>
+        <w:rPr>
+          <w:rFonts w:ascii="NimbusRomNo9L-Regu" w:hAnsi="NimbusRomNo9L-Regu" w:cs="NimbusRomNo9L-Regu"/>
+        </w:rPr>
+        <w:t xml:space="preserve">. </w:t>
+      </w:r>
+      <w:proofErr w:type="spellStart"/>
+      <w:r>
+        <w:rPr>
+          <w:rFonts w:ascii="NimbusRomNo9L-Regu" w:hAnsi="NimbusRomNo9L-Regu" w:cs="NimbusRomNo9L-Regu"/>
+        </w:rPr>
+        <w:t>Pre</w:t>
+      </w:r>
+      <w:proofErr w:type="spellEnd"/>
+      <w:r>
+        <w:rPr>
+          <w:rFonts w:ascii="NimbusRomNo9L-Regu" w:hAnsi="NimbusRomNo9L-Regu" w:cs="NimbusRomNo9L-Regu"/>
+        </w:rPr>
+        <w:t xml:space="preserve"> </w:t>
+      </w:r>
+      <w:proofErr w:type="spellStart"/>
+      <w:r>
+        <w:rPr>
+          <w:rFonts w:ascii="NimbusRomNo9L-Regu" w:hAnsi="NimbusRomNo9L-Regu" w:cs="NimbusRomNo9L-Regu"/>
+        </w:rPr>
+        <w:t>zjednodušenie</w:t>
+      </w:r>
+      <w:proofErr w:type="spellEnd"/>
+      <w:r>
+        <w:rPr>
+          <w:rFonts w:ascii="NimbusRomNo9L-Regu" w:hAnsi="NimbusRomNo9L-Regu" w:cs="NimbusRomNo9L-Regu"/>
+        </w:rPr>
+        <w:t xml:space="preserve"> modelu </w:t>
+      </w:r>
+      <w:proofErr w:type="spellStart"/>
+      <w:r>
+        <w:rPr>
+          <w:rFonts w:ascii="NimbusRomNo9L-Regu" w:hAnsi="NimbusRomNo9L-Regu" w:cs="NimbusRomNo9L-Regu"/>
+        </w:rPr>
+        <w:t>predpokladáme</w:t>
+      </w:r>
+      <w:proofErr w:type="spellEnd"/>
+      <w:r>
+        <w:rPr>
+          <w:rFonts w:ascii="NimbusRomNo9L-Regu" w:hAnsi="NimbusRomNo9L-Regu" w:cs="NimbusRomNo9L-Regu"/>
+        </w:rPr>
+        <w:t xml:space="preserve">, že </w:t>
+      </w:r>
+      <w:proofErr w:type="spellStart"/>
+      <w:r>
+        <w:rPr>
+          <w:rFonts w:ascii="NimbusRomNo9L-Regu" w:hAnsi="NimbusRomNo9L-Regu" w:cs="NimbusRomNo9L-Regu"/>
+        </w:rPr>
+        <w:t>vrámci</w:t>
+      </w:r>
+      <w:proofErr w:type="spellEnd"/>
+      <w:r>
+        <w:rPr>
+          <w:rFonts w:ascii="NimbusRomNo9L-Regu" w:hAnsi="NimbusRomNo9L-Regu" w:cs="NimbusRomNo9L-Regu"/>
+        </w:rPr>
+        <w:t xml:space="preserve"> </w:t>
+      </w:r>
+      <w:proofErr w:type="spellStart"/>
+      <w:r>
+        <w:rPr>
+          <w:rFonts w:ascii="NimbusRomNo9L-Regu" w:hAnsi="NimbusRomNo9L-Regu" w:cs="NimbusRomNo9L-Regu"/>
+        </w:rPr>
+        <w:t>tohto</w:t>
+      </w:r>
+      <w:proofErr w:type="spellEnd"/>
+      <w:r>
+        <w:rPr>
+          <w:rFonts w:ascii="NimbusRomNo9L-Regu" w:hAnsi="NimbusRomNo9L-Regu" w:cs="NimbusRomNo9L-Regu"/>
+        </w:rPr>
+        <w:t xml:space="preserve"> </w:t>
+      </w:r>
+      <w:proofErr w:type="spellStart"/>
+      <w:r>
+        <w:rPr>
+          <w:rFonts w:ascii="NimbusRomNo9L-Regu" w:hAnsi="NimbusRomNo9L-Regu" w:cs="NimbusRomNo9L-Regu"/>
+        </w:rPr>
+        <w:t>jedného</w:t>
+      </w:r>
+      <w:proofErr w:type="spellEnd"/>
+      <w:r>
+        <w:rPr>
+          <w:rFonts w:ascii="NimbusRomNo9L-Regu" w:hAnsi="NimbusRomNo9L-Regu" w:cs="NimbusRomNo9L-Regu"/>
+        </w:rPr>
+        <w:t xml:space="preserve"> </w:t>
+      </w:r>
+      <w:proofErr w:type="spellStart"/>
+      <w:r>
+        <w:rPr>
+          <w:rFonts w:ascii="NimbusRomNo9L-Regu" w:hAnsi="NimbusRomNo9L-Regu" w:cs="NimbusRomNo9L-Regu"/>
+        </w:rPr>
+        <w:t>dňa</w:t>
+      </w:r>
+      <w:proofErr w:type="spellEnd"/>
+      <w:r>
+        <w:rPr>
+          <w:rFonts w:ascii="NimbusRomNo9L-Regu" w:hAnsi="NimbusRomNo9L-Regu" w:cs="NimbusRomNo9L-Regu"/>
+        </w:rPr>
+        <w:t xml:space="preserve"> </w:t>
+      </w:r>
+      <w:proofErr w:type="spellStart"/>
+      <w:proofErr w:type="gramStart"/>
+      <w:r>
+        <w:rPr>
+          <w:rFonts w:ascii="NimbusRomNo9L-Regu" w:hAnsi="NimbusRomNo9L-Regu" w:cs="NimbusRomNo9L-Regu"/>
+        </w:rPr>
+        <w:t>musia</w:t>
+      </w:r>
+      <w:proofErr w:type="spellEnd"/>
+      <w:proofErr w:type="gramEnd"/>
+      <w:r>
+        <w:rPr>
+          <w:rFonts w:ascii="NimbusRomNo9L-Regu" w:hAnsi="NimbusRomNo9L-Regu" w:cs="NimbusRomNo9L-Regu"/>
+        </w:rPr>
+        <w:t xml:space="preserve"> byť </w:t>
+      </w:r>
+      <w:proofErr w:type="spellStart"/>
+      <w:r>
+        <w:rPr>
+          <w:rFonts w:ascii="NimbusRomNo9L-Regu" w:hAnsi="NimbusRomNo9L-Regu" w:cs="NimbusRomNo9L-Regu"/>
+        </w:rPr>
+        <w:t>úspešne</w:t>
+      </w:r>
+      <w:proofErr w:type="spellEnd"/>
+      <w:r>
+        <w:rPr>
+          <w:rFonts w:ascii="NimbusRomNo9L-Regu" w:hAnsi="NimbusRomNo9L-Regu" w:cs="NimbusRomNo9L-Regu"/>
+        </w:rPr>
+        <w:t xml:space="preserve"> </w:t>
+      </w:r>
+      <w:proofErr w:type="spellStart"/>
+      <w:r>
+        <w:rPr>
+          <w:rFonts w:ascii="NimbusRomNo9L-Regu" w:hAnsi="NimbusRomNo9L-Regu" w:cs="NimbusRomNo9L-Regu"/>
+        </w:rPr>
+        <w:t>prepravené</w:t>
+      </w:r>
+      <w:proofErr w:type="spellEnd"/>
+      <w:r>
+        <w:rPr>
+          <w:rFonts w:ascii="NimbusRomNo9L-Regu" w:hAnsi="NimbusRomNo9L-Regu" w:cs="NimbusRomNo9L-Regu"/>
+        </w:rPr>
+        <w:t xml:space="preserve"> </w:t>
+      </w:r>
+      <w:proofErr w:type="spellStart"/>
+      <w:r>
+        <w:rPr>
+          <w:rFonts w:ascii="NimbusRomNo9L-Regu" w:hAnsi="NimbusRomNo9L-Regu" w:cs="NimbusRomNo9L-Regu"/>
+        </w:rPr>
+        <w:lastRenderedPageBreak/>
+        <w:t>všetky</w:t>
+      </w:r>
+      <w:proofErr w:type="spellEnd"/>
+      <w:r>
+        <w:rPr>
+          <w:rFonts w:ascii="NimbusRomNo9L-Regu" w:hAnsi="NimbusRomNo9L-Regu" w:cs="NimbusRomNo9L-Regu"/>
+        </w:rPr>
+        <w:t xml:space="preserve"> osoby. V </w:t>
+      </w:r>
+      <w:proofErr w:type="spellStart"/>
+      <w:r>
+        <w:rPr>
+          <w:rFonts w:ascii="NimbusRomNo9L-Regu" w:hAnsi="NimbusRomNo9L-Regu" w:cs="NimbusRomNo9L-Regu"/>
+        </w:rPr>
+        <w:t>Európskej</w:t>
+      </w:r>
+      <w:proofErr w:type="spellEnd"/>
+      <w:r>
+        <w:rPr>
+          <w:rFonts w:ascii="NimbusRomNo9L-Regu" w:hAnsi="NimbusRomNo9L-Regu" w:cs="NimbusRomNo9L-Regu"/>
+        </w:rPr>
+        <w:t xml:space="preserve"> </w:t>
+      </w:r>
+      <w:proofErr w:type="spellStart"/>
+      <w:r>
+        <w:rPr>
+          <w:rFonts w:ascii="NimbusRomNo9L-Regu" w:hAnsi="NimbusRomNo9L-Regu" w:cs="NimbusRomNo9L-Regu"/>
+        </w:rPr>
+        <w:t>únii</w:t>
+      </w:r>
+      <w:proofErr w:type="spellEnd"/>
+      <w:r>
+        <w:rPr>
+          <w:rFonts w:ascii="NimbusRomNo9L-Regu" w:hAnsi="NimbusRomNo9L-Regu" w:cs="NimbusRomNo9L-Regu"/>
+        </w:rPr>
+        <w:t xml:space="preserve"> vlastní asi 60\%</w:t>
+      </w:r>
+      <w:bookmarkStart w:id="5" w:name="_GoBack"/>
+      <w:bookmarkEnd w:id="5"/>
+      <w:r>
+        <w:rPr>
+          <w:rFonts w:ascii="NimbusRomNo9L-Regu" w:hAnsi="NimbusRomNo9L-Regu" w:cs="NimbusRomNo9L-Regu"/>
+        </w:rPr>
+        <w:t xml:space="preserve"> </w:t>
+      </w:r>
+      <w:proofErr w:type="spellStart"/>
+      <w:r>
+        <w:rPr>
+          <w:rFonts w:ascii="NimbusRomNo9L-Regu" w:hAnsi="NimbusRomNo9L-Regu" w:cs="NimbusRomNo9L-Regu"/>
+        </w:rPr>
+        <w:t>obyvateľstva</w:t>
+      </w:r>
+      <w:proofErr w:type="spellEnd"/>
+      <w:r>
+        <w:rPr>
+          <w:rFonts w:ascii="NimbusRomNo9L-Regu" w:hAnsi="NimbusRomNo9L-Regu" w:cs="NimbusRomNo9L-Regu"/>
+        </w:rPr>
+        <w:t xml:space="preserve"> aspoň 1 vozidlo, </w:t>
+      </w:r>
+      <w:proofErr w:type="spellStart"/>
+      <w:r>
+        <w:rPr>
+          <w:rFonts w:ascii="NimbusRomNo9L-Regu" w:hAnsi="NimbusRomNo9L-Regu" w:cs="NimbusRomNo9L-Regu"/>
+        </w:rPr>
+        <w:t>preto</w:t>
+      </w:r>
+      <w:proofErr w:type="spellEnd"/>
+      <w:r>
+        <w:rPr>
+          <w:rFonts w:ascii="NimbusRomNo9L-Regu" w:hAnsi="NimbusRomNo9L-Regu" w:cs="NimbusRomNo9L-Regu"/>
+        </w:rPr>
+        <w:t xml:space="preserve"> </w:t>
+      </w:r>
+      <w:proofErr w:type="spellStart"/>
+      <w:r>
+        <w:rPr>
+          <w:rFonts w:ascii="NimbusRomNo9L-Regu" w:hAnsi="NimbusRomNo9L-Regu" w:cs="NimbusRomNo9L-Regu"/>
+        </w:rPr>
+        <w:t>predpokladáme</w:t>
+      </w:r>
+      <w:proofErr w:type="spellEnd"/>
+      <w:r>
+        <w:rPr>
+          <w:rFonts w:ascii="NimbusRomNo9L-Regu" w:hAnsi="NimbusRomNo9L-Regu" w:cs="NimbusRomNo9L-Regu"/>
+        </w:rPr>
+        <w:t xml:space="preserve">, že každá osoba má 60\% </w:t>
+      </w:r>
+      <w:proofErr w:type="spellStart"/>
+      <w:r>
+        <w:rPr>
+          <w:rFonts w:ascii="NimbusRomNo9L-Regu" w:hAnsi="NimbusRomNo9L-Regu" w:cs="NimbusRomNo9L-Regu"/>
+        </w:rPr>
+        <w:t>šancu</w:t>
+      </w:r>
+      <w:proofErr w:type="spellEnd"/>
+      <w:r>
+        <w:rPr>
+          <w:rFonts w:ascii="NimbusRomNo9L-Regu" w:hAnsi="NimbusRomNo9L-Regu" w:cs="NimbusRomNo9L-Regu"/>
+        </w:rPr>
+        <w:t>, že vlastní aspoň jedno vozidlo \cite{</w:t>
+      </w:r>
+      <w:proofErr w:type="spellStart"/>
+      <w:r>
+        <w:rPr>
+          <w:rFonts w:ascii="NimbusRomNo9L-Regu" w:hAnsi="NimbusRomNo9L-Regu" w:cs="NimbusRomNo9L-Regu"/>
+        </w:rPr>
+        <w:t>rss</w:t>
+      </w:r>
+      <w:proofErr w:type="spellEnd"/>
+      <w:r>
+        <w:rPr>
+          <w:rFonts w:ascii="NimbusRomNo9L-Regu" w:hAnsi="NimbusRomNo9L-Regu" w:cs="NimbusRomNo9L-Regu"/>
+        </w:rPr>
+        <w:t xml:space="preserve">}. Osoby, </w:t>
+      </w:r>
+      <w:proofErr w:type="spellStart"/>
+      <w:r>
+        <w:rPr>
+          <w:rFonts w:ascii="NimbusRomNo9L-Regu" w:hAnsi="NimbusRomNo9L-Regu" w:cs="NimbusRomNo9L-Regu"/>
+        </w:rPr>
+        <w:t>ktoré</w:t>
+      </w:r>
+      <w:proofErr w:type="spellEnd"/>
+      <w:r>
+        <w:rPr>
+          <w:rFonts w:ascii="NimbusRomNo9L-Regu" w:hAnsi="NimbusRomNo9L-Regu" w:cs="NimbusRomNo9L-Regu"/>
+        </w:rPr>
+        <w:t xml:space="preserve"> auto </w:t>
+      </w:r>
+      <w:proofErr w:type="spellStart"/>
+      <w:r>
+        <w:rPr>
+          <w:rFonts w:ascii="NimbusRomNo9L-Regu" w:hAnsi="NimbusRomNo9L-Regu" w:cs="NimbusRomNo9L-Regu"/>
+        </w:rPr>
+        <w:t>nevlastnia</w:t>
+      </w:r>
+      <w:proofErr w:type="spellEnd"/>
+      <w:r>
+        <w:rPr>
+          <w:rFonts w:ascii="NimbusRomNo9L-Regu" w:hAnsi="NimbusRomNo9L-Regu" w:cs="NimbusRomNo9L-Regu"/>
+        </w:rPr>
+        <w:t xml:space="preserve"> </w:t>
+      </w:r>
+      <w:proofErr w:type="spellStart"/>
+      <w:r>
+        <w:rPr>
+          <w:rFonts w:ascii="NimbusRomNo9L-Regu" w:hAnsi="NimbusRomNo9L-Regu" w:cs="NimbusRomNo9L-Regu"/>
+        </w:rPr>
+        <w:t>idú</w:t>
+      </w:r>
+      <w:proofErr w:type="spellEnd"/>
+      <w:r>
+        <w:rPr>
+          <w:rFonts w:ascii="NimbusRomNo9L-Regu" w:hAnsi="NimbusRomNo9L-Regu" w:cs="NimbusRomNo9L-Regu"/>
+        </w:rPr>
+        <w:t xml:space="preserve"> </w:t>
+      </w:r>
+      <w:proofErr w:type="spellStart"/>
+      <w:r>
+        <w:rPr>
+          <w:rFonts w:ascii="NimbusRomNo9L-Regu" w:hAnsi="NimbusRomNo9L-Regu" w:cs="NimbusRomNo9L-Regu"/>
+        </w:rPr>
+        <w:t>hneď</w:t>
+      </w:r>
+      <w:proofErr w:type="spellEnd"/>
+      <w:r>
+        <w:rPr>
+          <w:rFonts w:ascii="NimbusRomNo9L-Regu" w:hAnsi="NimbusRomNo9L-Regu" w:cs="NimbusRomNo9L-Regu"/>
+        </w:rPr>
+        <w:t xml:space="preserve"> na zastávku autobusu MHD. </w:t>
+      </w:r>
+      <w:proofErr w:type="spellStart"/>
+      <w:r>
+        <w:rPr>
+          <w:rFonts w:ascii="NimbusRomNo9L-Regu" w:hAnsi="NimbusRomNo9L-Regu" w:cs="NimbusRomNo9L-Regu"/>
+        </w:rPr>
+        <w:t>Predpokladáme</w:t>
+      </w:r>
+      <w:proofErr w:type="spellEnd"/>
+      <w:r>
+        <w:rPr>
+          <w:rFonts w:ascii="NimbusRomNo9L-Regu" w:hAnsi="NimbusRomNo9L-Regu" w:cs="NimbusRomNo9L-Regu"/>
+        </w:rPr>
+        <w:t xml:space="preserve">, že soby, </w:t>
+      </w:r>
+      <w:proofErr w:type="spellStart"/>
+      <w:r>
+        <w:rPr>
+          <w:rFonts w:ascii="NimbusRomNo9L-Regu" w:hAnsi="NimbusRomNo9L-Regu" w:cs="NimbusRomNo9L-Regu"/>
+        </w:rPr>
+        <w:t>ktoré</w:t>
+      </w:r>
+      <w:proofErr w:type="spellEnd"/>
+      <w:r>
+        <w:rPr>
+          <w:rFonts w:ascii="NimbusRomNo9L-Regu" w:hAnsi="NimbusRomNo9L-Regu" w:cs="NimbusRomNo9L-Regu"/>
+        </w:rPr>
+        <w:t xml:space="preserve"> auto </w:t>
+      </w:r>
+      <w:proofErr w:type="spellStart"/>
+      <w:r>
+        <w:rPr>
+          <w:rFonts w:ascii="NimbusRomNo9L-Regu" w:hAnsi="NimbusRomNo9L-Regu" w:cs="NimbusRomNo9L-Regu"/>
+        </w:rPr>
+        <w:t>vlastnia</w:t>
+      </w:r>
+      <w:proofErr w:type="spellEnd"/>
+      <w:r>
+        <w:rPr>
+          <w:rFonts w:ascii="NimbusRomNo9L-Regu" w:hAnsi="NimbusRomNo9L-Regu" w:cs="NimbusRomNo9L-Regu"/>
+        </w:rPr>
+        <w:t xml:space="preserve"> </w:t>
+      </w:r>
+      <w:proofErr w:type="spellStart"/>
+      <w:r>
+        <w:rPr>
+          <w:rFonts w:ascii="NimbusRomNo9L-Regu" w:hAnsi="NimbusRomNo9L-Regu" w:cs="NimbusRomNo9L-Regu"/>
+        </w:rPr>
+        <w:t>sa</w:t>
+      </w:r>
+      <w:proofErr w:type="spellEnd"/>
+      <w:r>
+        <w:rPr>
+          <w:rFonts w:ascii="NimbusRomNo9L-Regu" w:hAnsi="NimbusRomNo9L-Regu" w:cs="NimbusRomNo9L-Regu"/>
+        </w:rPr>
+        <w:t xml:space="preserve"> </w:t>
+      </w:r>
+      <w:proofErr w:type="spellStart"/>
+      <w:r>
+        <w:rPr>
+          <w:rFonts w:ascii="NimbusRomNo9L-Regu" w:hAnsi="NimbusRomNo9L-Regu" w:cs="NimbusRomNo9L-Regu"/>
+        </w:rPr>
+        <w:t>rozhodnú</w:t>
+      </w:r>
+      <w:proofErr w:type="spellEnd"/>
+      <w:r>
+        <w:rPr>
+          <w:rFonts w:ascii="NimbusRomNo9L-Regu" w:hAnsi="NimbusRomNo9L-Regu" w:cs="NimbusRomNo9L-Regu"/>
+        </w:rPr>
+        <w:t xml:space="preserve"> </w:t>
+      </w:r>
+      <w:proofErr w:type="spellStart"/>
+      <w:r>
+        <w:rPr>
+          <w:rFonts w:ascii="NimbusRomNo9L-Regu" w:hAnsi="NimbusRomNo9L-Regu" w:cs="NimbusRomNo9L-Regu"/>
+        </w:rPr>
+        <w:t>použiť</w:t>
+      </w:r>
+      <w:proofErr w:type="spellEnd"/>
+      <w:r>
+        <w:rPr>
+          <w:rFonts w:ascii="NimbusRomNo9L-Regu" w:hAnsi="NimbusRomNo9L-Regu" w:cs="NimbusRomNo9L-Regu"/>
+        </w:rPr>
+        <w:t xml:space="preserve"> MHD s </w:t>
+      </w:r>
+      <w:proofErr w:type="spellStart"/>
+      <w:r>
+        <w:rPr>
+          <w:rFonts w:ascii="NimbusRomNo9L-Regu" w:hAnsi="NimbusRomNo9L-Regu" w:cs="NimbusRomNo9L-Regu"/>
+        </w:rPr>
+        <w:t>pravdepodobnosťou</w:t>
+      </w:r>
+      <w:proofErr w:type="spellEnd"/>
+      <w:r>
+        <w:rPr>
+          <w:rFonts w:ascii="NimbusRomNo9L-Regu" w:hAnsi="NimbusRomNo9L-Regu" w:cs="NimbusRomNo9L-Regu"/>
+        </w:rPr>
+        <w:t xml:space="preserve"> </w:t>
+      </w:r>
+      <w:proofErr w:type="spellStart"/>
+      <w:r>
+        <w:rPr>
+          <w:rFonts w:ascii="NimbusRomNo9L-Regu" w:hAnsi="NimbusRomNo9L-Regu" w:cs="NimbusRomNo9L-Regu"/>
+        </w:rPr>
+        <w:t>približne</w:t>
+      </w:r>
+      <w:proofErr w:type="spellEnd"/>
+      <w:r>
+        <w:rPr>
+          <w:rFonts w:ascii="NimbusRomNo9L-Regu" w:hAnsi="NimbusRomNo9L-Regu" w:cs="NimbusRomNo9L-Regu"/>
+        </w:rPr>
+        <w:t xml:space="preserve"> 25\% na </w:t>
+      </w:r>
+      <w:proofErr w:type="gramStart"/>
+      <w:r>
+        <w:rPr>
+          <w:rFonts w:ascii="NimbusRomNo9L-Regu" w:hAnsi="NimbusRomNo9L-Regu" w:cs="NimbusRomNo9L-Regu"/>
+        </w:rPr>
+        <w:t>základe</w:t>
+      </w:r>
+      <w:proofErr w:type="gramEnd"/>
+      <w:r>
+        <w:rPr>
+          <w:rFonts w:ascii="NimbusRomNo9L-Regu" w:hAnsi="NimbusRomNo9L-Regu" w:cs="NimbusRomNo9L-Regu"/>
+        </w:rPr>
+        <w:t xml:space="preserve"> </w:t>
+      </w:r>
+      <w:proofErr w:type="spellStart"/>
+      <w:r>
+        <w:rPr>
+          <w:rFonts w:ascii="NimbusRomNo9L-Regu" w:hAnsi="NimbusRomNo9L-Regu" w:cs="NimbusRomNo9L-Regu"/>
+        </w:rPr>
+        <w:t>prieskumu</w:t>
+      </w:r>
+      <w:proofErr w:type="spellEnd"/>
+      <w:r>
+        <w:rPr>
+          <w:rFonts w:ascii="NimbusRomNo9L-Regu" w:hAnsi="NimbusRomNo9L-Regu" w:cs="NimbusRomNo9L-Regu"/>
+        </w:rPr>
+        <w:t xml:space="preserve">. Tento údaj </w:t>
+      </w:r>
+      <w:proofErr w:type="spellStart"/>
+      <w:r>
+        <w:rPr>
+          <w:rFonts w:ascii="NimbusRomNo9L-Regu" w:hAnsi="NimbusRomNo9L-Regu" w:cs="NimbusRomNo9L-Regu"/>
+        </w:rPr>
+        <w:t>vznikol</w:t>
+      </w:r>
+      <w:proofErr w:type="spellEnd"/>
+      <w:r>
+        <w:rPr>
+          <w:rFonts w:ascii="NimbusRomNo9L-Regu" w:hAnsi="NimbusRomNo9L-Regu" w:cs="NimbusRomNo9L-Regu"/>
+        </w:rPr>
+        <w:t xml:space="preserve"> </w:t>
+      </w:r>
+      <w:proofErr w:type="spellStart"/>
+      <w:r>
+        <w:rPr>
+          <w:rFonts w:ascii="NimbusRomNo9L-Regu" w:hAnsi="NimbusRomNo9L-Regu" w:cs="NimbusRomNo9L-Regu"/>
+        </w:rPr>
+        <w:t>spriemerovaním</w:t>
+      </w:r>
+      <w:proofErr w:type="spellEnd"/>
+      <w:r>
+        <w:rPr>
+          <w:rFonts w:ascii="NimbusRomNo9L-Regu" w:hAnsi="NimbusRomNo9L-Regu" w:cs="NimbusRomNo9L-Regu"/>
+        </w:rPr>
+        <w:t xml:space="preserve"> </w:t>
+      </w:r>
+      <w:proofErr w:type="spellStart"/>
+      <w:r>
+        <w:rPr>
+          <w:rFonts w:ascii="NimbusRomNo9L-Regu" w:hAnsi="NimbusRomNo9L-Regu" w:cs="NimbusRomNo9L-Regu"/>
+        </w:rPr>
+        <w:t>hodnôt</w:t>
+      </w:r>
+      <w:proofErr w:type="spellEnd"/>
+      <w:r>
+        <w:rPr>
+          <w:rFonts w:ascii="NimbusRomNo9L-Regu" w:hAnsi="NimbusRomNo9L-Regu" w:cs="NimbusRomNo9L-Regu"/>
+        </w:rPr>
+        <w:t xml:space="preserve"> </w:t>
+      </w:r>
+      <w:proofErr w:type="spellStart"/>
+      <w:r>
+        <w:rPr>
+          <w:rFonts w:ascii="NimbusRomNo9L-Regu" w:hAnsi="NimbusRomNo9L-Regu" w:cs="NimbusRomNo9L-Regu"/>
+        </w:rPr>
+        <w:t>európskych</w:t>
+      </w:r>
+      <w:proofErr w:type="spellEnd"/>
+      <w:r>
+        <w:rPr>
+          <w:rFonts w:ascii="NimbusRomNo9L-Regu" w:hAnsi="NimbusRomNo9L-Regu" w:cs="NimbusRomNo9L-Regu"/>
+        </w:rPr>
+        <w:t xml:space="preserve"> </w:t>
+      </w:r>
+      <w:proofErr w:type="spellStart"/>
+      <w:r>
+        <w:rPr>
+          <w:rFonts w:ascii="NimbusRomNo9L-Regu" w:hAnsi="NimbusRomNo9L-Regu" w:cs="NimbusRomNo9L-Regu"/>
+        </w:rPr>
+        <w:t>krajín</w:t>
+      </w:r>
+      <w:proofErr w:type="spellEnd"/>
+      <w:r>
+        <w:rPr>
+          <w:rFonts w:ascii="NimbusRomNo9L-Regu" w:hAnsi="NimbusRomNo9L-Regu" w:cs="NimbusRomNo9L-Regu"/>
+        </w:rPr>
+        <w:t xml:space="preserve">, kde respondenti </w:t>
+      </w:r>
+      <w:proofErr w:type="spellStart"/>
+      <w:r>
+        <w:rPr>
+          <w:rFonts w:ascii="NimbusRomNo9L-Regu" w:hAnsi="NimbusRomNo9L-Regu" w:cs="NimbusRomNo9L-Regu"/>
+        </w:rPr>
+        <w:t>povedali</w:t>
+      </w:r>
+      <w:proofErr w:type="spellEnd"/>
+      <w:r>
+        <w:rPr>
+          <w:rFonts w:ascii="NimbusRomNo9L-Regu" w:hAnsi="NimbusRomNo9L-Regu" w:cs="NimbusRomNo9L-Regu"/>
+        </w:rPr>
+        <w:t xml:space="preserve">, že </w:t>
+      </w:r>
+      <w:proofErr w:type="spellStart"/>
+      <w:r>
+        <w:rPr>
+          <w:rFonts w:ascii="NimbusRomNo9L-Regu" w:hAnsi="NimbusRomNo9L-Regu" w:cs="NimbusRomNo9L-Regu"/>
+        </w:rPr>
+        <w:t>využijú</w:t>
+      </w:r>
+      <w:proofErr w:type="spellEnd"/>
+      <w:r>
+        <w:rPr>
+          <w:rFonts w:ascii="NimbusRomNo9L-Regu" w:hAnsi="NimbusRomNo9L-Regu" w:cs="NimbusRomNo9L-Regu"/>
+        </w:rPr>
+        <w:t xml:space="preserve"> MHD 1 a </w:t>
+      </w:r>
+      <w:proofErr w:type="spellStart"/>
+      <w:r>
+        <w:rPr>
+          <w:rFonts w:ascii="NimbusRomNo9L-Regu" w:hAnsi="NimbusRomNo9L-Regu" w:cs="NimbusRomNo9L-Regu"/>
+        </w:rPr>
+        <w:t>viac</w:t>
+      </w:r>
+      <w:proofErr w:type="spellEnd"/>
+      <w:r>
+        <w:rPr>
+          <w:rFonts w:ascii="NimbusRomNo9L-Regu" w:hAnsi="NimbusRomNo9L-Regu" w:cs="NimbusRomNo9L-Regu"/>
+        </w:rPr>
+        <w:t xml:space="preserve"> krát za </w:t>
+      </w:r>
+      <w:proofErr w:type="spellStart"/>
+      <w:r>
+        <w:rPr>
+          <w:rFonts w:ascii="NimbusRomNo9L-Regu" w:hAnsi="NimbusRomNo9L-Regu" w:cs="NimbusRomNo9L-Regu"/>
+        </w:rPr>
+        <w:t>týždeň</w:t>
+      </w:r>
+      <w:proofErr w:type="spellEnd"/>
+      <w:r>
+        <w:rPr>
+          <w:rFonts w:ascii="NimbusRomNo9L-Regu" w:hAnsi="NimbusRomNo9L-Regu" w:cs="NimbusRomNo9L-Regu"/>
+        </w:rPr>
+        <w:t xml:space="preserve">. Výsledný údaj bol 37.2 \%, musíme však </w:t>
+      </w:r>
+      <w:proofErr w:type="spellStart"/>
+      <w:r>
+        <w:rPr>
+          <w:rFonts w:ascii="NimbusRomNo9L-Regu" w:hAnsi="NimbusRomNo9L-Regu" w:cs="NimbusRomNo9L-Regu"/>
+        </w:rPr>
+        <w:t>brať</w:t>
+      </w:r>
+      <w:proofErr w:type="spellEnd"/>
+      <w:r>
+        <w:rPr>
+          <w:rFonts w:ascii="NimbusRomNo9L-Regu" w:hAnsi="NimbusRomNo9L-Regu" w:cs="NimbusRomNo9L-Regu"/>
+        </w:rPr>
+        <w:t xml:space="preserve"> do úvahy, že tento údaj </w:t>
+      </w:r>
+      <w:proofErr w:type="spellStart"/>
+      <w:r>
+        <w:rPr>
+          <w:rFonts w:ascii="NimbusRomNo9L-Regu" w:hAnsi="NimbusRomNo9L-Regu" w:cs="NimbusRomNo9L-Regu"/>
+        </w:rPr>
+        <w:t>sa</w:t>
+      </w:r>
+      <w:proofErr w:type="spellEnd"/>
+      <w:r>
+        <w:rPr>
+          <w:rFonts w:ascii="NimbusRomNo9L-Regu" w:hAnsi="NimbusRomNo9L-Regu" w:cs="NimbusRomNo9L-Regu"/>
+        </w:rPr>
+        <w:t xml:space="preserve"> </w:t>
+      </w:r>
+      <w:proofErr w:type="spellStart"/>
+      <w:r>
+        <w:rPr>
+          <w:rFonts w:ascii="NimbusRomNo9L-Regu" w:hAnsi="NimbusRomNo9L-Regu" w:cs="NimbusRomNo9L-Regu"/>
+        </w:rPr>
+        <w:t>vzťahuje</w:t>
+      </w:r>
+      <w:proofErr w:type="spellEnd"/>
+      <w:r>
+        <w:rPr>
+          <w:rFonts w:ascii="NimbusRomNo9L-Regu" w:hAnsi="NimbusRomNo9L-Regu" w:cs="NimbusRomNo9L-Regu"/>
+        </w:rPr>
+        <w:t xml:space="preserve"> na </w:t>
+      </w:r>
+      <w:proofErr w:type="spellStart"/>
+      <w:r>
+        <w:rPr>
+          <w:rFonts w:ascii="NimbusRomNo9L-Regu" w:hAnsi="NimbusRomNo9L-Regu" w:cs="NimbusRomNo9L-Regu"/>
+        </w:rPr>
+        <w:t>všetkých</w:t>
+      </w:r>
+      <w:proofErr w:type="spellEnd"/>
+      <w:r>
+        <w:rPr>
+          <w:rFonts w:ascii="NimbusRomNo9L-Regu" w:hAnsi="NimbusRomNo9L-Regu" w:cs="NimbusRomNo9L-Regu"/>
+        </w:rPr>
+        <w:t xml:space="preserve"> </w:t>
+      </w:r>
+      <w:proofErr w:type="spellStart"/>
+      <w:r>
+        <w:rPr>
+          <w:rFonts w:ascii="NimbusRomNo9L-Regu" w:hAnsi="NimbusRomNo9L-Regu" w:cs="NimbusRomNo9L-Regu"/>
+        </w:rPr>
+        <w:t>občanov</w:t>
+      </w:r>
+      <w:proofErr w:type="spellEnd"/>
+      <w:r>
+        <w:rPr>
+          <w:rFonts w:ascii="NimbusRomNo9L-Regu" w:hAnsi="NimbusRomNo9L-Regu" w:cs="NimbusRomNo9L-Regu"/>
+        </w:rPr>
+        <w:t xml:space="preserve">, takže odhadujeme, že asi 25\% </w:t>
+      </w:r>
+      <w:proofErr w:type="spellStart"/>
+      <w:r>
+        <w:rPr>
+          <w:rFonts w:ascii="NimbusRomNo9L-Regu" w:hAnsi="NimbusRomNo9L-Regu" w:cs="NimbusRomNo9L-Regu"/>
+        </w:rPr>
+        <w:t>ľudí</w:t>
+      </w:r>
+      <w:proofErr w:type="spellEnd"/>
+      <w:r>
+        <w:rPr>
+          <w:rFonts w:ascii="NimbusRomNo9L-Regu" w:hAnsi="NimbusRomNo9L-Regu" w:cs="NimbusRomNo9L-Regu"/>
+        </w:rPr>
+        <w:t xml:space="preserve">, </w:t>
+      </w:r>
+      <w:proofErr w:type="spellStart"/>
+      <w:r>
+        <w:rPr>
+          <w:rFonts w:ascii="NimbusRomNo9L-Regu" w:hAnsi="NimbusRomNo9L-Regu" w:cs="NimbusRomNo9L-Regu"/>
+        </w:rPr>
+        <w:t>čo</w:t>
+      </w:r>
+      <w:proofErr w:type="spellEnd"/>
+      <w:r>
+        <w:rPr>
+          <w:rFonts w:ascii="NimbusRomNo9L-Regu" w:hAnsi="NimbusRomNo9L-Regu" w:cs="NimbusRomNo9L-Regu"/>
+        </w:rPr>
+        <w:t xml:space="preserve"> </w:t>
+      </w:r>
+      <w:proofErr w:type="spellStart"/>
+      <w:r>
+        <w:rPr>
+          <w:rFonts w:ascii="NimbusRomNo9L-Regu" w:hAnsi="NimbusRomNo9L-Regu" w:cs="NimbusRomNo9L-Regu"/>
+        </w:rPr>
+        <w:t>vlastnia</w:t>
+      </w:r>
+      <w:proofErr w:type="spellEnd"/>
+      <w:r>
+        <w:rPr>
+          <w:rFonts w:ascii="NimbusRomNo9L-Regu" w:hAnsi="NimbusRomNo9L-Regu" w:cs="NimbusRomNo9L-Regu"/>
+        </w:rPr>
+        <w:t xml:space="preserve"> </w:t>
+      </w:r>
+      <w:proofErr w:type="spellStart"/>
+      <w:r>
+        <w:rPr>
+          <w:rFonts w:ascii="NimbusRomNo9L-Regu" w:hAnsi="NimbusRomNo9L-Regu" w:cs="NimbusRomNo9L-Regu"/>
+        </w:rPr>
+        <w:t>osobný</w:t>
+      </w:r>
+      <w:proofErr w:type="spellEnd"/>
+      <w:r>
+        <w:rPr>
+          <w:rFonts w:ascii="NimbusRomNo9L-Regu" w:hAnsi="NimbusRomNo9L-Regu" w:cs="NimbusRomNo9L-Regu"/>
+        </w:rPr>
+        <w:t xml:space="preserve"> automobil </w:t>
+      </w:r>
+      <w:proofErr w:type="spellStart"/>
+      <w:r>
+        <w:rPr>
+          <w:rFonts w:ascii="NimbusRomNo9L-Regu" w:hAnsi="NimbusRomNo9L-Regu" w:cs="NimbusRomNo9L-Regu"/>
+        </w:rPr>
+        <w:t>využívajú</w:t>
+      </w:r>
+      <w:proofErr w:type="spellEnd"/>
+      <w:r>
+        <w:rPr>
+          <w:rFonts w:ascii="NimbusRomNo9L-Regu" w:hAnsi="NimbusRomNo9L-Regu" w:cs="NimbusRomNo9L-Regu"/>
+        </w:rPr>
+        <w:t xml:space="preserve"> MHD. Toto </w:t>
+      </w:r>
+      <w:proofErr w:type="spellStart"/>
+      <w:r>
+        <w:rPr>
+          <w:rFonts w:ascii="NimbusRomNo9L-Regu" w:hAnsi="NimbusRomNo9L-Regu" w:cs="NimbusRomNo9L-Regu"/>
+        </w:rPr>
+        <w:t>percento</w:t>
+      </w:r>
+      <w:proofErr w:type="spellEnd"/>
+      <w:r>
+        <w:rPr>
+          <w:rFonts w:ascii="NimbusRomNo9L-Regu" w:hAnsi="NimbusRomNo9L-Regu" w:cs="NimbusRomNo9L-Regu"/>
+        </w:rPr>
+        <w:t xml:space="preserve"> je použité </w:t>
+      </w:r>
+      <w:proofErr w:type="spellStart"/>
+      <w:r>
+        <w:rPr>
+          <w:rFonts w:ascii="NimbusRomNo9L-Regu" w:hAnsi="NimbusRomNo9L-Regu" w:cs="NimbusRomNo9L-Regu"/>
+        </w:rPr>
+        <w:t>iba</w:t>
+      </w:r>
+      <w:proofErr w:type="spellEnd"/>
+      <w:r>
+        <w:rPr>
+          <w:rFonts w:ascii="NimbusRomNo9L-Regu" w:hAnsi="NimbusRomNo9L-Regu" w:cs="NimbusRomNo9L-Regu"/>
+        </w:rPr>
+        <w:t xml:space="preserve"> na </w:t>
+      </w:r>
+      <w:proofErr w:type="spellStart"/>
+      <w:r>
+        <w:rPr>
+          <w:rFonts w:ascii="NimbusRomNo9L-Regu" w:hAnsi="NimbusRomNo9L-Regu" w:cs="NimbusRomNo9L-Regu"/>
+        </w:rPr>
+        <w:t>verifikáciu</w:t>
+      </w:r>
+      <w:proofErr w:type="spellEnd"/>
+      <w:r>
+        <w:rPr>
+          <w:rFonts w:ascii="NimbusRomNo9L-Regu" w:hAnsi="NimbusRomNo9L-Regu" w:cs="NimbusRomNo9L-Regu"/>
+        </w:rPr>
+        <w:t xml:space="preserve">, </w:t>
+      </w:r>
+      <w:proofErr w:type="spellStart"/>
+      <w:r>
+        <w:rPr>
+          <w:rFonts w:ascii="NimbusRomNo9L-Regu" w:hAnsi="NimbusRomNo9L-Regu" w:cs="NimbusRomNo9L-Regu"/>
+        </w:rPr>
+        <w:t>keďže</w:t>
+      </w:r>
+      <w:proofErr w:type="spellEnd"/>
+      <w:r>
+        <w:rPr>
+          <w:rFonts w:ascii="NimbusRomNo9L-Regu" w:hAnsi="NimbusRomNo9L-Regu" w:cs="NimbusRomNo9L-Regu"/>
+        </w:rPr>
+        <w:t xml:space="preserve"> jeho hodnota je vstupným </w:t>
+      </w:r>
+      <w:proofErr w:type="spellStart"/>
+      <w:r>
+        <w:rPr>
+          <w:rFonts w:ascii="NimbusRomNo9L-Regu" w:hAnsi="NimbusRomNo9L-Regu" w:cs="NimbusRomNo9L-Regu"/>
+        </w:rPr>
+        <w:t>parametrom</w:t>
+      </w:r>
+      <w:proofErr w:type="spellEnd"/>
+      <w:r>
+        <w:rPr>
+          <w:rFonts w:ascii="NimbusRomNo9L-Regu" w:hAnsi="NimbusRomNo9L-Regu" w:cs="NimbusRomNo9L-Regu"/>
+        </w:rPr>
+        <w:t xml:space="preserve"> modelu, </w:t>
+      </w:r>
+      <w:proofErr w:type="spellStart"/>
+      <w:r>
+        <w:rPr>
+          <w:rFonts w:ascii="NimbusRomNo9L-Regu" w:hAnsi="NimbusRomNo9L-Regu" w:cs="NimbusRomNo9L-Regu"/>
+        </w:rPr>
+        <w:t>pretože</w:t>
+      </w:r>
+      <w:proofErr w:type="spellEnd"/>
+      <w:r>
+        <w:rPr>
+          <w:rFonts w:ascii="NimbusRomNo9L-Regu" w:hAnsi="NimbusRomNo9L-Regu" w:cs="NimbusRomNo9L-Regu"/>
+        </w:rPr>
+        <w:t xml:space="preserve"> </w:t>
+      </w:r>
+      <w:proofErr w:type="gramStart"/>
+      <w:r>
+        <w:rPr>
+          <w:rFonts w:ascii="NimbusRomNo9L-Regu" w:hAnsi="NimbusRomNo9L-Regu" w:cs="NimbusRomNo9L-Regu"/>
+        </w:rPr>
+        <w:t>chceme</w:t>
+      </w:r>
+      <w:proofErr w:type="gramEnd"/>
+      <w:r>
+        <w:rPr>
+          <w:rFonts w:ascii="NimbusRomNo9L-Regu" w:hAnsi="NimbusRomNo9L-Regu" w:cs="NimbusRomNo9L-Regu"/>
+        </w:rPr>
+        <w:t xml:space="preserve"> byť schopní </w:t>
+      </w:r>
+      <w:proofErr w:type="spellStart"/>
+      <w:r>
+        <w:rPr>
+          <w:rFonts w:ascii="NimbusRomNo9L-Regu" w:hAnsi="NimbusRomNo9L-Regu" w:cs="NimbusRomNo9L-Regu"/>
+        </w:rPr>
+        <w:t>simulovať</w:t>
+      </w:r>
+      <w:proofErr w:type="spellEnd"/>
+      <w:r>
+        <w:rPr>
+          <w:rFonts w:ascii="NimbusRomNo9L-Regu" w:hAnsi="NimbusRomNo9L-Regu" w:cs="NimbusRomNo9L-Regu"/>
+        </w:rPr>
+        <w:t xml:space="preserve"> </w:t>
+      </w:r>
+      <w:proofErr w:type="spellStart"/>
+      <w:r>
+        <w:rPr>
+          <w:rFonts w:ascii="NimbusRomNo9L-Regu" w:hAnsi="NimbusRomNo9L-Regu" w:cs="NimbusRomNo9L-Regu"/>
+        </w:rPr>
+        <w:t>situáciu</w:t>
+      </w:r>
+      <w:proofErr w:type="spellEnd"/>
+      <w:r>
+        <w:rPr>
+          <w:rFonts w:ascii="NimbusRomNo9L-Regu" w:hAnsi="NimbusRomNo9L-Regu" w:cs="NimbusRomNo9L-Regu"/>
+        </w:rPr>
+        <w:t xml:space="preserve">, </w:t>
+      </w:r>
+      <w:proofErr w:type="spellStart"/>
+      <w:r>
+        <w:rPr>
+          <w:rFonts w:ascii="NimbusRomNo9L-Regu" w:hAnsi="NimbusRomNo9L-Regu" w:cs="NimbusRomNo9L-Regu"/>
+        </w:rPr>
+        <w:t>kedy</w:t>
+      </w:r>
+      <w:proofErr w:type="spellEnd"/>
+      <w:r>
+        <w:rPr>
+          <w:rFonts w:ascii="NimbusRomNo9L-Regu" w:hAnsi="NimbusRomNo9L-Regu" w:cs="NimbusRomNo9L-Regu"/>
+        </w:rPr>
+        <w:t xml:space="preserve"> </w:t>
+      </w:r>
+      <w:proofErr w:type="spellStart"/>
+      <w:r>
+        <w:rPr>
+          <w:rFonts w:ascii="NimbusRomNo9L-Regu" w:hAnsi="NimbusRomNo9L-Regu" w:cs="NimbusRomNo9L-Regu"/>
+        </w:rPr>
+        <w:t>sa</w:t>
+      </w:r>
+      <w:proofErr w:type="spellEnd"/>
+      <w:r>
+        <w:rPr>
+          <w:rFonts w:ascii="NimbusRomNo9L-Regu" w:hAnsi="NimbusRomNo9L-Regu" w:cs="NimbusRomNo9L-Regu"/>
+        </w:rPr>
+        <w:t xml:space="preserve"> MHD stane </w:t>
+      </w:r>
+      <w:proofErr w:type="spellStart"/>
+      <w:r>
+        <w:rPr>
+          <w:rFonts w:ascii="NimbusRomNo9L-Regu" w:hAnsi="NimbusRomNo9L-Regu" w:cs="NimbusRomNo9L-Regu"/>
+        </w:rPr>
+        <w:t>veľmi</w:t>
+      </w:r>
+      <w:proofErr w:type="spellEnd"/>
+      <w:r>
+        <w:rPr>
+          <w:rFonts w:ascii="NimbusRomNo9L-Regu" w:hAnsi="NimbusRomNo9L-Regu" w:cs="NimbusRomNo9L-Regu"/>
+        </w:rPr>
+        <w:t xml:space="preserve"> </w:t>
+      </w:r>
+      <w:proofErr w:type="spellStart"/>
+      <w:r>
+        <w:rPr>
+          <w:rFonts w:ascii="NimbusRomNo9L-Regu" w:hAnsi="NimbusRomNo9L-Regu" w:cs="NimbusRomNo9L-Regu"/>
+        </w:rPr>
+        <w:t>žiadúca</w:t>
+      </w:r>
+      <w:proofErr w:type="spellEnd"/>
+      <w:r>
+        <w:rPr>
+          <w:rFonts w:ascii="NimbusRomNo9L-Regu" w:hAnsi="NimbusRomNo9L-Regu" w:cs="NimbusRomNo9L-Regu"/>
+        </w:rPr>
+        <w:t xml:space="preserve"> (</w:t>
+      </w:r>
+      <w:proofErr w:type="spellStart"/>
+      <w:r>
+        <w:rPr>
+          <w:rFonts w:ascii="NimbusRomNo9L-Regu" w:hAnsi="NimbusRomNo9L-Regu" w:cs="NimbusRomNo9L-Regu"/>
+        </w:rPr>
+        <w:t>napríklad</w:t>
+      </w:r>
+      <w:proofErr w:type="spellEnd"/>
+      <w:r>
+        <w:rPr>
+          <w:rFonts w:ascii="NimbusRomNo9L-Regu" w:hAnsi="NimbusRomNo9L-Regu" w:cs="NimbusRomNo9L-Regu"/>
+        </w:rPr>
+        <w:t xml:space="preserve"> </w:t>
+      </w:r>
+      <w:proofErr w:type="spellStart"/>
+      <w:r>
+        <w:rPr>
+          <w:rFonts w:ascii="NimbusRomNo9L-Regu" w:hAnsi="NimbusRomNo9L-Regu" w:cs="NimbusRomNo9L-Regu"/>
+        </w:rPr>
+        <w:t>rapídne</w:t>
+      </w:r>
+      <w:proofErr w:type="spellEnd"/>
+      <w:r>
+        <w:rPr>
+          <w:rFonts w:ascii="NimbusRomNo9L-Regu" w:hAnsi="NimbusRomNo9L-Regu" w:cs="NimbusRomNo9L-Regu"/>
+        </w:rPr>
+        <w:t xml:space="preserve"> </w:t>
+      </w:r>
+      <w:proofErr w:type="spellStart"/>
+      <w:r>
+        <w:rPr>
+          <w:rFonts w:ascii="NimbusRomNo9L-Regu" w:hAnsi="NimbusRomNo9L-Regu" w:cs="NimbusRomNo9L-Regu"/>
+        </w:rPr>
+        <w:t>zníženie</w:t>
+      </w:r>
+      <w:proofErr w:type="spellEnd"/>
+      <w:r>
+        <w:rPr>
+          <w:rFonts w:ascii="NimbusRomNo9L-Regu" w:hAnsi="NimbusRomNo9L-Regu" w:cs="NimbusRomNo9L-Regu"/>
+        </w:rPr>
+        <w:t xml:space="preserve"> ceny) a toto \% </w:t>
+      </w:r>
+      <w:proofErr w:type="spellStart"/>
+      <w:r>
+        <w:rPr>
+          <w:rFonts w:ascii="NimbusRomNo9L-Regu" w:hAnsi="NimbusRomNo9L-Regu" w:cs="NimbusRomNo9L-Regu"/>
+        </w:rPr>
+        <w:t>sa</w:t>
+      </w:r>
+      <w:proofErr w:type="spellEnd"/>
+      <w:r>
+        <w:rPr>
+          <w:rFonts w:ascii="NimbusRomNo9L-Regu" w:hAnsi="NimbusRomNo9L-Regu" w:cs="NimbusRomNo9L-Regu"/>
+        </w:rPr>
+        <w:t xml:space="preserve"> bude </w:t>
+      </w:r>
+      <w:proofErr w:type="spellStart"/>
+      <w:r>
+        <w:rPr>
+          <w:rFonts w:ascii="NimbusRomNo9L-Regu" w:hAnsi="NimbusRomNo9L-Regu" w:cs="NimbusRomNo9L-Regu"/>
+        </w:rPr>
+        <w:t>vtedy</w:t>
+      </w:r>
+      <w:proofErr w:type="spellEnd"/>
+      <w:r>
+        <w:rPr>
+          <w:rFonts w:ascii="NimbusRomNo9L-Regu" w:hAnsi="NimbusRomNo9L-Regu" w:cs="NimbusRomNo9L-Regu"/>
+        </w:rPr>
+        <w:t xml:space="preserve"> </w:t>
+      </w:r>
+      <w:proofErr w:type="spellStart"/>
+      <w:r>
+        <w:rPr>
+          <w:rFonts w:ascii="NimbusRomNo9L-Regu" w:hAnsi="NimbusRomNo9L-Regu" w:cs="NimbusRomNo9L-Regu"/>
+        </w:rPr>
+        <w:t>meniť</w:t>
+      </w:r>
+      <w:proofErr w:type="spellEnd"/>
+      <w:r>
+        <w:rPr>
+          <w:rFonts w:ascii="NimbusRomNo9L-Regu" w:hAnsi="NimbusRomNo9L-Regu" w:cs="NimbusRomNo9L-Regu"/>
+        </w:rPr>
+        <w:t>.</w:t>
+      </w:r>
+      <w:r>
+        <w:rPr>
+          <w:rFonts w:ascii="NimbusRomNo9L-Regu" w:hAnsi="NimbusRomNo9L-Regu" w:cs="NimbusRomNo9L-Regu"/>
+        </w:rPr>
+        <w:t xml:space="preserve"> Dle </w:t>
+      </w:r>
+    </w:p>
     <w:sectPr>
       <w:pgSz w:w="11906" w:h="16838"/>
       <w:pgMar w:top="1417" w:right="1417" w:bottom="1417" w:left="1417" w:header="0" w:footer="0" w:gutter="0"/>
@@ -1557,6 +2896,27 @@
       <w:szCs w:val="32"/>
     </w:rPr>
   </w:style>
+  <w:style w:type="paragraph" w:styleId="Nadpis2">
+    <w:name w:val="heading 2"/>
+    <w:basedOn w:val="Normln"/>
+    <w:next w:val="Normln"/>
+    <w:link w:val="Nadpis2Char"/>
+    <w:uiPriority w:val="9"/>
+    <w:unhideWhenUsed/>
+    <w:qFormat/>
+    <w:rsid w:val="00813FE4"/>
+    <w:pPr>
+      <w:keepNext/>
+      <w:keepLines/>
+      <w:spacing w:before="40" w:after="0"/>
+      <w:outlineLvl w:val="1"/>
+    </w:pPr>
+    <w:rPr>
+      <w:rFonts w:asciiTheme="majorHAnsi" w:eastAsiaTheme="majorEastAsia" w:hAnsiTheme="majorHAnsi" w:cstheme="majorBidi"/>
+      <w:sz w:val="26"/>
+      <w:szCs w:val="26"/>
+    </w:rPr>
+  </w:style>
   <w:style w:type="character" w:default="1" w:styleId="Standardnpsmoodstavce">
     <w:name w:val="Default Paragraph Font"/>
     <w:uiPriority w:val="1"/>
@@ -1741,6 +3101,18 @@
       <w:ind w:left="720"/>
       <w:contextualSpacing/>
     </w:pPr>
+  </w:style>
+  <w:style w:type="character" w:customStyle="1" w:styleId="Nadpis2Char">
+    <w:name w:val="Nadpis 2 Char"/>
+    <w:basedOn w:val="Standardnpsmoodstavce"/>
+    <w:link w:val="Nadpis2"/>
+    <w:uiPriority w:val="9"/>
+    <w:rsid w:val="00813FE4"/>
+    <w:rPr>
+      <w:rFonts w:asciiTheme="majorHAnsi" w:eastAsiaTheme="majorEastAsia" w:hAnsiTheme="majorHAnsi" w:cstheme="majorBidi"/>
+      <w:sz w:val="26"/>
+      <w:szCs w:val="26"/>
+    </w:rPr>
   </w:style>
 </w:styles>
 </file>

</xml_diff>

<commit_message>
+ zdroje a petri
filip.gg
</commit_message>
<xml_diff>
--- a/dokumentace.docx
+++ b/dokumentace.docx
@@ -439,7 +439,6 @@
         </w:rPr>
         <w:tab/>
       </w:r>
-      <w:proofErr w:type="gramStart"/>
       <w:r>
         <w:rPr>
           <w:rFonts w:cs="Calibri"/>
@@ -447,9 +446,8 @@
           <w:szCs w:val="28"/>
         </w:rPr>
         <w:tab/>
-        <w:t xml:space="preserve">  1.12.2019</w:t>
-      </w:r>
-      <w:proofErr w:type="gramEnd"/>
+        <w:t xml:space="preserve"> 1.12.2019</w:t>
+      </w:r>
     </w:p>
     <w:p>
       <w:pPr>
@@ -473,11 +471,9 @@
       <w:r>
         <w:t xml:space="preserve">Cílem této Simulační studie je sestavit model středně velkého </w:t>
       </w:r>
-      <w:proofErr w:type="spellStart"/>
-      <w:r>
-        <w:t>evropske</w:t>
-      </w:r>
-      <w:proofErr w:type="spellEnd"/>
+      <w:r>
+        <w:t>evropského</w:t>
+      </w:r>
       <w:r>
         <w:t xml:space="preserve"> města a simulovat pohyb osob dopravními prostředky, které produkuj emise CO2. Investice do infrastruktury a nákupy nových vozidel představuj nemalé Peníze pohybujících se v řádek desítek, stovek milionu, případně i miliard korun. Pomocí simulace jednoho, či více pracovních dní budeme moci pozorovat, jak mohou rozhodnutí jednotlivců přispět k tvorbě uhlíkové stopy a budeme se snažit najít optimální řešení, které by mohlo pomoci k jejich snížení. Vyplatí se investovat do nových autobusů a vozidel, které mají nižší emise? Jak se změní emise CO2, Pokud provozovatel MHD snižuje cenu jízdného a bude hromadnou dopravu využívat více obyvatel? Tyto a mnoho dalších otázek Můžeme díky simulaci zodpovědět.</w:t>
       </w:r>
@@ -511,13 +507,40 @@
         <w:commentReference w:id="2"/>
       </w:r>
       <w:r>
-        <w:t xml:space="preserve">Uhlíková stopa se stala v poslední době fenoménu, který pohltil téměř celý svět. Téměř v každém koutu světa se konají summity na téma znečištění ovzduší automobily. V Evropě tvoří 30 \% z celkové produkce CO2 doprava a transport zboží na základě průzkumu Evropského parlamentu z roku 2017 \cite {co2_eu}. Evropská Unie se podílí produkci oxidu uhličitého 13 \% z celého světa. Paradoxně nejvýrazněji bojovníci je Greta Thunberg pocházející ze Švédska, která šokovala svět při svém projevu. Apelovala na občany všech zemí, že by </w:t>
+        <w:t>Uhlíková stopa se stala v poslední době fenoménu, který pohltil téměř celý svět. Téměř v každém koutu světa se konají summity na téma znečištění ovzduší automobily. V Evropě tvoří 30 % z celkové produkce CO2 doprava a transport zboží na základě průzkumu Evropského parlamentu z roku 2017</w:t>
+      </w:r>
+      <w:r>
+        <w:t xml:space="preserve"> [1].</w:t>
+      </w:r>
+      <w:r>
+        <w:t xml:space="preserve"> Evropská Unie se podílí produkci oxidu uhličitého 13 % z celého světa</w:t>
+      </w:r>
+      <w:r>
+        <w:t xml:space="preserve"> a</w:t>
+      </w:r>
+      <w:r>
+        <w:t xml:space="preserve"> </w:t>
+      </w:r>
+      <w:r>
+        <w:t>p</w:t>
+      </w:r>
+      <w:r>
+        <w:t xml:space="preserve">aradoxně nejvýrazněji bojovníci je Greta Thunberg pocházející ze Švédska, která šokovala svět při svém projevu. Apelovala na občany všech zemí, že by </w:t>
       </w:r>
       <w:r>
         <w:t>měli</w:t>
       </w:r>
       <w:r>
-        <w:t xml:space="preserve"> přestat jezdit automobily, neboť osobní vozidla způsobují asi 60.7 \% CO2 emisí z celkového množství emisí, které produkuje doprava \cite {co2_eu}, což je asi 12 \% z celkového množství emisí, které produkuje Evropa \cite {co2_eu_law}.</w:t>
+        <w:t xml:space="preserve"> přestat jezdit automobily, neboť osobní vozidla způsobují asi 60.7 % CO2 emisí z celkového množství emisí, které produkuje doprava </w:t>
+      </w:r>
+      <w:r>
+        <w:t>[1]</w:t>
+      </w:r>
+      <w:r>
+        <w:t>, což je asi 12 % z celkového množství emisí, které produkuje Evropa</w:t>
+      </w:r>
+      <w:r>
+        <w:t xml:space="preserve"> [2].</w:t>
       </w:r>
     </w:p>
     <w:p>
@@ -527,7 +550,25 @@
         <w:ind w:firstLine="708"/>
       </w:pPr>
       <w:r>
-        <w:t>Evropská unie se snaží redukovat produkci CO2 emisí nových modelů osobních automobilů pod hranici 130 g/Km; v některých zemích se již podařilo snížit tento průměr na 120.4 g/Km. Emise CO2 má tedy při různých modelech osobních automobilů různou odchylku. Musíme brát v úvahu, že tento nový zákon se týká nových osobních automobilů, zatímco lidé stále využívají osobní automobily, které byly vyrobeny více než 10 let dozadu. Můžeme se proto domnívat, že skutečná průměrná produkce CO2 se pohybuje okolo 135 g/Km \cite{ultimatespecs.com}.</w:t>
+        <w:t>Evropská unie se snaží redukovat produkci CO2 emisí nových modelů osobních automobilů pod hranici 130 g/Km; v některých zemích se již podařilo snížit tento průměr na 120.4 g/</w:t>
+      </w:r>
+      <w:r>
+        <w:t>k</w:t>
+      </w:r>
+      <w:r>
+        <w:t>m. Emise CO2 má tedy při různých modelech osobních automobilů různou odchylku. Musíme brát v úvahu, že tento nový zákon se týká nových osobních automobilů, zatímco lidé stále využívají osobní automobily, které byly vyrobeny více než 10 let dozadu. Můžeme se proto domnívat, že skutečná průměrná produkce CO2 se pohybuje okolo 135 g/</w:t>
+      </w:r>
+      <w:r>
+        <w:t>k</w:t>
+      </w:r>
+      <w:r>
+        <w:t xml:space="preserve">m </w:t>
+      </w:r>
+      <w:r>
+        <w:t>[3]</w:t>
+      </w:r>
+      <w:r>
+        <w:t>.</w:t>
       </w:r>
     </w:p>
     <w:p>
@@ -719,26 +760,24 @@
       </w:r>
     </w:p>
     <w:p>
+      <w:pPr>
+        <w:jc w:val="center"/>
+      </w:pPr>
+      <w:r>
+        <w:t>Obrázek viz [4]</w:t>
+      </w:r>
+    </w:p>
+    <w:p>
       <w:r>
         <w:t>Spaliny jsou z valné většiny tvořeny oxidem uhličitým a různými prvky/sloučeninami, jež jsou produkty hoření paliva.</w:t>
       </w:r>
     </w:p>
     <w:p>
       <w:r>
-        <w:t>Evropská unie se snaží redukovat produkci CO2 emisí nových modelů osobních automobilů pod hranici 130 g/Km; v některých zemích se již podařilo snížit tento průměr na 120.4 g/Km. Emise CO2 má tedy při různých modelech osobních automobilů různou odchylku. Musíme brát v úvahu, že tento nový zákon se týká nových osobních automobilů, zatímco lidé stále využívají osobní automobily, které byly vyrobeny více než 10 let dozadu. Můžeme se proto domnívat, že skutečná průměrná produkce CO2 se pohybuje okolo 135 g/Km \cite{ultimatespecs.com}.</w:t>
-      </w:r>
-    </w:p>
-    <w:p>
-      <w:r>
-        <w:t>Městská hromadná doprava také produkuje CO2 emise, avšak dokáže přepravit několikanásobně více osob. V této studii se zabýváme dopravními prostředky pro přepravu osob ve městě, které produkují emise CO2 pomocí spalovacího motoru. Mnohá města disponují rozsáhlou sítí městské hromadné dopravy, která se skládá z tramvají, tramvají a autobusů. Autobusy disponují spalovacím motorem, a na základě průzkumu vyprodukují asi 822 g/Km s mírnými odchylkami různých modelů \cite {</w:t>
-      </w:r>
-      <w:proofErr w:type="spellStart"/>
-      <w:r>
-        <w:t>bust_travel</w:t>
-      </w:r>
-      <w:proofErr w:type="spellEnd"/>
-      <w:r>
-        <w:t>}.</w:t>
+        <w:t>Městská hromadná doprava také produkuje CO2 emise, avšak dokáže přepravit několikanásobně více osob. V této studii se zabýváme dopravními prostředky pro přepravu osob ve městě, které produkují emise CO2 pomocí spalovacího motoru. Mnohá města disponují rozsáhlou sítí městské hromadné dopravy, která se skládá z tramvají, tramvají a autobusů. Autobusy disponují spalovacím motorem, a na základě průzkumu vyprodukují asi 822 g/Km s mírnými odchylkami různých modelů</w:t>
+      </w:r>
+      <w:r>
+        <w:t>. [5]</w:t>
       </w:r>
     </w:p>
     <w:p/>
@@ -789,182 +828,165 @@
         <w:t>v rámci</w:t>
       </w:r>
       <w:r>
-        <w:t xml:space="preserve"> tohoto jednoho dne musí být úspěšně přepraveny všechny osoby. V Evropské unii vlastní asi 60\% obyvatelstva alespoň 1 vozidlo, proto předpokládáme, že každá osoba má 60\% šanci, že vlastní alespoň jedno vozidlo \cite {</w:t>
+        <w:t xml:space="preserve"> tohoto jednoho dne musí být úspěšně přepraveny všechny osoby. V Evropské unii vlastní asi 60</w:t>
+      </w:r>
+      <w:r>
+        <w:t xml:space="preserve"> </w:t>
+      </w:r>
+      <w:r>
+        <w:t>% obyvatelstva alespoň 1 vozidlo, proto předpokládáme, že každá osoba má 60</w:t>
+      </w:r>
+      <w:r>
+        <w:t xml:space="preserve"> </w:t>
+      </w:r>
+      <w:r>
+        <w:t>% šanci, že vlastní alespoň jedno vozidlo</w:t>
+      </w:r>
+      <w:r>
+        <w:t>. [6]</w:t>
+      </w:r>
+    </w:p>
+    <w:p>
+      <w:pPr>
+        <w:ind w:firstLine="708"/>
+      </w:pPr>
+      <w:r>
+        <w:t>Osoby, které auto nevlastní jdou hned na zastávku autobusu MHD. Předpokládáme, že osoby, které auto vlastní se rozhodnou použít MHD s pravděpodobností přibližně 25</w:t>
+      </w:r>
+      <w:r>
+        <w:t xml:space="preserve"> </w:t>
+      </w:r>
+      <w:r>
+        <w:t>% na základě průzkumu. Tento údaj vznikl zprůměrováním hodnot evropských zemí, kde respondenti řekli, že využijí MHD 1 a více krát za týden. Výsledný údaj byl 37.</w:t>
+      </w:r>
+      <w:r>
+        <w:t>2 %</w:t>
+      </w:r>
+      <w:r>
+        <w:t>,</w:t>
+      </w:r>
+      <w:r>
+        <w:t xml:space="preserve"> [7]</w:t>
+      </w:r>
+      <w:r>
+        <w:t xml:space="preserve"> musíme však brát v úvahu, že tento údaj se vztahuje na všechny občany, takže odhadujeme, že asi 25</w:t>
+      </w:r>
+      <w:r>
+        <w:t xml:space="preserve"> </w:t>
+      </w:r>
+      <w:r>
+        <w:t>% lidí, co vlastní osobní automobil využívají MHD. Toto procento je použito pouze na verifikaci, protože jeho hodnota je vstupním parametrem modelu, protože chceme být schopni simulovat situaci, kdy se MHD stane velmi žádoucí (například rapidně snížení ceny) a toto procento se bude tehdy měnit.</w:t>
+      </w:r>
+    </w:p>
+    <w:p>
+      <w:pPr>
+        <w:pStyle w:val="Nadpis1"/>
+      </w:pPr>
+      <w:r>
+        <w:t>Architektura simulačního modelu</w:t>
+      </w:r>
+    </w:p>
+    <w:p>
+      <w:r>
+        <w:tab/>
+      </w:r>
+      <w:r>
+        <w:t>Zdroj uvádí</w:t>
+      </w:r>
+      <w:r>
+        <w:t xml:space="preserve"> </w:t>
+      </w:r>
+      <w:r>
+        <w:t>[8]</w:t>
+      </w:r>
+      <w:r>
+        <w:t xml:space="preserve">, že v roce 2015 se za rok v celé ČR vyprodukovalo celkem 6 634 769 tun CO2, které byly vyprodukovány individuální osobní dopravou a městskou hromadnou dopravou. Předpokládejme tedy, že se vyprodukuje 18 177 tun CO2 denně. Pokud toto číslo vydělíme počtem obyvatel, dostaneme </w:t>
+      </w:r>
+      <w:r>
+        <w:t>číslo,</w:t>
+      </w:r>
+      <w:r>
+        <w:t xml:space="preserve"> které vypovídá o znečistění jednoho obyvatele na den. Z výpočtu vyplývá, že každý obyvatel ČR zanechává uhlíkovou stopu rovnu 173,1 gramu. </w:t>
+      </w:r>
+    </w:p>
+    <w:p>
+      <w:pPr>
+        <w:ind w:firstLine="708"/>
+      </w:pPr>
+      <w:r>
+        <w:t xml:space="preserve">Průměrný počet zastávek autobusu: 28 zastávek, průměrná vzdálenost mezi zastávkami 550 metrů – vypočítáno na základě 10 linek MHD v Brně. Doba potřebná pro ujetí jednoho km: 97 sekund – </w:t>
+      </w:r>
+      <w:r>
+        <w:t>p</w:t>
+      </w:r>
+      <w:r>
+        <w:t>růměrná rychlost ve větším městě: 37 km/h</w:t>
+      </w:r>
+      <w:r>
+        <w:t xml:space="preserve"> </w:t>
+      </w:r>
+      <w:r>
+        <w:t>[9]</w:t>
+      </w:r>
+      <w:r>
+        <w:t xml:space="preserve">. </w:t>
+      </w:r>
+    </w:p>
+    <w:p>
+      <w:pPr>
+        <w:ind w:firstLine="708"/>
+      </w:pPr>
+      <w:r>
+        <w:t>Pokud chceme simulovat pohyb lidí co nejpřirozenějším způsobem, lambda pro exponenciální pravděpodobnost se počítá dynamicky. Naším cílem je, aby se přepravili všichni lidé do konce simulace, tak je třeba omezit generování nových lidí (procesů) a počítat s určitou časovou rezervou. Experimentálně jsme zjistili, že lidé se musí přestat generovat přibližně 2 hodiny a 55 minut před ukončením simulace, aby zájemci o přepravu stihli nastoupit na autobus a nezůstali na zastávkách. Lambda pro naši exponenciální je číslo 75</w:t>
+      </w:r>
+      <w:r>
+        <w:t xml:space="preserve"> </w:t>
+      </w:r>
+      <w:r>
+        <w:t>900 (počet sekund v rámci kterých je nutné vygenerovat všechny cestující) vydělený celkovým počtem cestujících.</w:t>
+      </w:r>
+    </w:p>
+    <w:p>
+      <w:pPr>
+        <w:ind w:firstLine="708"/>
+      </w:pPr>
+      <w:r>
+        <w:t xml:space="preserve">Šance, že daný člověk vlastní auto je též kalkulovaná dynamicky, aby odpovídala zadaným vstupům. Toto procento je kalkulované jako počet všech aut vyděleným počtem všech lidí, to znamená, kolik aut připadá na jednoho člověka. Pokud z pravděpodobnosti vyjde, že člověk vlastní auto, musí být stále nějaká dostupná, jinak auto nevlastní. Pokud člověk auto má, rozhodne se podle vstupního argumentu </w:t>
       </w:r>
       <w:proofErr w:type="spellStart"/>
       <w:r>
-        <w:t>rss</w:t>
+        <w:t>transportRatio</w:t>
       </w:r>
       <w:proofErr w:type="spellEnd"/>
       <w:r>
-        <w:t xml:space="preserve">}. </w:t>
-      </w:r>
-    </w:p>
-    <w:p/>
+        <w:t xml:space="preserve"> (výchozí hodnota je 25</w:t>
+      </w:r>
+      <w:r>
+        <w:t xml:space="preserve"> </w:t>
+      </w:r>
+      <w:r>
+        <w:t>%), zda použije městskou hromadnou dopravu, nebo zda použije svůj automobil.</w:t>
+      </w:r>
+    </w:p>
     <w:p>
       <w:pPr>
         <w:ind w:firstLine="708"/>
       </w:pPr>
       <w:r>
-        <w:t>Osoby, které auto nevlastní jdou hned na zastávku autobusu MHD. Předpokládáme, že osoby, které auto vlastní se rozhodnou použít MHD s pravděpodobností přibližně 25\% na základě průzkumu. Tento údaj vznikl zprůměrováním hodnot evropských zemí, kde respondenti řekli, že využijí MHD 1 a více krát za týden. Výsledný údaj byl 37.2\%, musíme však brát v úvahu, že tento údaj se vztahuje na všechny občany, takže odhadujeme, že asi 25\% lidí, co vlastní osobní automobil využívají MHD. Toto procento je použito pouze na verifikaci, protože jeho hodnota je vstupním parametrem modelu, protože chceme být schopni simulovat situaci, kdy se MHD stane velmi žádoucí (například rapidně snížení ceny) a toto procento se bude tehdy měnit.</w:t>
-      </w:r>
-    </w:p>
-    <w:p>
-      <w:pPr>
-        <w:pStyle w:val="Nadpis1"/>
-      </w:pPr>
-      <w:r>
-        <w:t>Architektura simulačního modelu</w:t>
-      </w:r>
-    </w:p>
-    <w:p>
-      <w:r>
-        <w:tab/>
-      </w:r>
-      <w:r>
-        <w:t>Zdroj uvádí</w:t>
-      </w:r>
-      <w:r>
-        <w:t xml:space="preserve"> </w:t>
-      </w:r>
-      <w:proofErr w:type="gramStart"/>
-      <w:r>
-        <w:t xml:space="preserve">( </w:t>
-      </w:r>
-      <w:r>
-        <w:t>https://www.cdv.cz/file/clanek-produkce-emisi-co2-ch4-a-n2o-dopravou-v-cr/</w:t>
-      </w:r>
-      <w:proofErr w:type="gramEnd"/>
-      <w:r>
-        <w:t xml:space="preserve"> )</w:t>
-      </w:r>
-      <w:r>
-        <w:t xml:space="preserve">, že v roce 2015 se za rok v celé ČR vyprodukovalo celkem 6 634 769 tun CO2, které byly vyprodukovány individuální osobní dopravou a městskou hromadnou dopravou. Předpokládejme tedy, že se vyprodukuje 18 177 tun CO2 denně. Pokud toto číslo vydělíme počtem obyvatel, dostaneme </w:t>
-      </w:r>
-      <w:r>
-        <w:t>číslo,</w:t>
-      </w:r>
-      <w:r>
-        <w:t xml:space="preserve"> které vypovídá o znečistění jednoho obyvatele na den. Z výpočtu vyplývá, že každý obyvatel ČR zanechává uhlíkovou stopu rovnu 173,1 gramu. </w:t>
+        <w:t xml:space="preserve">Časový údaj, kdy se má generovat autobus je dán číslem 79 200 vyděleným počtem autobusů, abychom docílili stavu, že se vygenerují vždy všechny autobusové okruhy s dostatečnou časovou rezervou. </w:t>
       </w:r>
     </w:p>
     <w:p>
       <w:pPr>
         <w:ind w:firstLine="708"/>
       </w:pPr>
-      <w:r>
-        <w:t xml:space="preserve">Průměrný počet zastávek autobusu: 28 zastávek, průměrná vzdálenost mezi zastávkami 550 metrů – vypočítáno na základě 10 linek MHD v Brně. Doba potřebná pro ujetí jednoho km: 97 sekund – </w:t>
-      </w:r>
-      <w:r>
-        <w:t>p</w:t>
-      </w:r>
-      <w:r>
-        <w:t>růměrná rychlost ve větším městě: 37 km/h</w:t>
-      </w:r>
-      <w:r>
-        <w:t xml:space="preserve"> (</w:t>
-      </w:r>
-      <w:hyperlink r:id="rId10" w:history="1">
-        <w:r>
-          <w:rPr>
-            <w:rStyle w:val="Hypertextovodkaz"/>
-          </w:rPr>
-          <w:t>https://www.idnes.cz/auto/zpravodajstvi/nejpomalejsi-je-londyn-praha-prumerna.A071029_132052_automoto_fdv</w:t>
-        </w:r>
-      </w:hyperlink>
-      <w:r>
-        <w:t>)</w:t>
-      </w:r>
-      <w:r>
-        <w:t xml:space="preserve">. </w:t>
-      </w:r>
     </w:p>
     <w:p>
       <w:pPr>
         <w:ind w:firstLine="708"/>
       </w:pPr>
       <w:r>
-        <w:t xml:space="preserve">Pokud chceme simulovat pohyb lidí co nejpřirozenějším způsobem, lambda pro </w:t>
-      </w:r>
-      <w:r>
-        <w:t>exponenciální</w:t>
-      </w:r>
-      <w:r>
-        <w:t xml:space="preserve"> pravděpodobnost se počítá dynamicky. Naším cílem je, aby se přepravili všichni lidé do konce simulace, tak je třeba omezit generování nových lidí (procesů) a počítat s určitou časovou rezervou. </w:t>
-      </w:r>
-      <w:r>
-        <w:t>Experimentálně</w:t>
-      </w:r>
-      <w:r>
-        <w:t xml:space="preserve"> jsme zjistili, že lidé se musí přestat generovat přibližně 2 hodiny a 55 minut před ukončením simulace, aby zájemci o přepravu </w:t>
-      </w:r>
-      <w:r>
-        <w:t>stihli</w:t>
-      </w:r>
-      <w:r>
-        <w:t xml:space="preserve"> nastoupit na autobus a nezůstali na zastávkách. Lambda pro naši </w:t>
-      </w:r>
-      <w:r>
-        <w:t>exponenciální</w:t>
-      </w:r>
-      <w:r>
-        <w:t xml:space="preserve"> je číslo 75900 (počet sekund v rámci kterých je nutné vygenerovat všechny cestující) vydělený celkovým počtem cestujících.</w:t>
-      </w:r>
-    </w:p>
-    <w:p>
-      <w:pPr>
-        <w:ind w:firstLine="708"/>
-      </w:pPr>
-      <w:r>
-        <w:t xml:space="preserve">Šance, že daný člověk vlastní auto je též kalkulovaná dynamicky, aby odpovídala zadaným vstupům. Toto procento je kalkulované jako počet všech aut vyděleným počtem všech lidí, to </w:t>
-      </w:r>
-      <w:r>
-        <w:t>znamená,</w:t>
-      </w:r>
-      <w:r>
-        <w:t xml:space="preserve"> kolik aut připadá na jednoho člověka. Pokud z pravděpodobnosti vyjde, že </w:t>
-      </w:r>
-      <w:r>
-        <w:t>člověk</w:t>
-      </w:r>
-      <w:r>
-        <w:t xml:space="preserve"> vlastní auto, musí být stále </w:t>
-      </w:r>
-      <w:r>
-        <w:t>nějaká</w:t>
-      </w:r>
-      <w:r>
-        <w:t xml:space="preserve"> dostupná, jinak auto nevlastní. Pokud člověk auto má, rozhodne se podle vstupního argumentu </w:t>
-      </w:r>
-      <w:proofErr w:type="spellStart"/>
-      <w:r>
-        <w:t>transportRatio</w:t>
-      </w:r>
-      <w:proofErr w:type="spellEnd"/>
-      <w:r>
-        <w:t xml:space="preserve"> (výchozí hodnota je 25</w:t>
-      </w:r>
-      <w:r>
-        <w:t xml:space="preserve"> </w:t>
-      </w:r>
-      <w:r>
-        <w:t>%), zda použije městskou hromadnou dopravu, nebo zda použije svůj automobil.</w:t>
-      </w:r>
-    </w:p>
-    <w:p>
-      <w:pPr>
-        <w:ind w:firstLine="708"/>
-      </w:pPr>
-      <w:r>
         <w:lastRenderedPageBreak/>
-        <w:t xml:space="preserve">Časový údaj, kdy se má generovat autobus je dán číslem 79 200 vyděleným počtem autobusů, abychom docílili stavu, že se vygenerují vždy všechny autobusové okruhy s dostatečnou časovou rezervou. </w:t>
-      </w:r>
-    </w:p>
-    <w:p>
-      <w:pPr>
-        <w:ind w:firstLine="708"/>
-      </w:pPr>
-      <w:r>
         <w:t xml:space="preserve">Okruh je tedy vygenerován a autobus stojí v depu. Předpokládáme, že autobus je třeba nastartovat, </w:t>
       </w:r>
       <w:r>
@@ -1437,6 +1459,12 @@
     </w:p>
     <w:p>
       <w:pPr>
+        <w:spacing w:before="240"/>
+        <w:ind w:firstLine="708"/>
+      </w:pPr>
+    </w:p>
+    <w:p>
+      <w:pPr>
         <w:pStyle w:val="Nadpis2"/>
       </w:pPr>
       <w:r>
@@ -1933,15 +1961,7 @@
               <w:rPr>
                 <w:rFonts w:cstheme="minorHAnsi"/>
               </w:rPr>
-              <w:t>Emise autobu</w:t>
-            </w:r>
-            <w:bookmarkStart w:id="5" w:name="_GoBack"/>
-            <w:bookmarkEnd w:id="5"/>
-            <w:r>
-              <w:rPr>
-                <w:rFonts w:cstheme="minorHAnsi"/>
-              </w:rPr>
-              <w:t>sů</w:t>
+              <w:t>Emise autobusů</w:t>
             </w:r>
           </w:p>
         </w:tc>
@@ -2209,27 +2229,147 @@
     <w:p/>
     <w:p/>
     <w:p/>
-    <w:p>
+    <w:p/>
+    <w:p>
+      <w:pPr>
+        <w:pStyle w:val="Nadpis1"/>
+      </w:pPr>
       <w:proofErr w:type="spellStart"/>
       <w:r>
+        <w:t>Petriho</w:t>
+      </w:r>
+      <w:proofErr w:type="spellEnd"/>
+      <w:r>
+        <w:t xml:space="preserve"> sít</w:t>
+      </w:r>
+    </w:p>
+    <w:p>
+      <w:pPr>
+        <w:spacing w:after="0"/>
+      </w:pPr>
+      <w:r>
+        <w:tab/>
+        <w:t xml:space="preserve">Vycházíme z předpokladu, že je k dispozici 140 tisíc automobilů, 250 tisíc cestujících a 370 autobusů. Cestující se generuje s exponenciálním rozdělením (0,3 sekundy). Poté se s poměrem 60/40 rozhodne, zda vlastní automobil, či nikoliv. V případě, </w:t>
+      </w:r>
+      <w:r>
+        <w:t>že</w:t>
+      </w:r>
+      <w:r>
+        <w:t xml:space="preserve"> má automobil existuje 25% šance, že pojede MHD. Pokud jede automobilem maximální délka, kterou může urazit je 42 kilometrů. Předpokládáme, že </w:t>
+      </w:r>
+      <w:r>
+        <w:t>1 km</w:t>
+      </w:r>
+      <w:r>
+        <w:t xml:space="preserve"> urazí dle normálního rozdělení se směrodatnou odchylkou 97 sekund a rozptylem 20 sekund. Za každý ujetý kilometr vyprodukuje v 135 gramů CO2. Dále s pravděpodobností </w:t>
+      </w:r>
+      <w:r>
+        <w:t>90 %</w:t>
+      </w:r>
+      <w:r>
+        <w:t xml:space="preserve"> pojede další kilometr, jinak opustí systém. V případě, že nemá auto a rozhodl se jet MHD dle normálního rozdělení jde 300 sekund na zastávku s rozptylem 60 sekund.</w:t>
+      </w:r>
+    </w:p>
+    <w:p>
+      <w:pPr>
+        <w:spacing w:after="0"/>
+      </w:pPr>
+      <w:r>
+        <w:tab/>
+        <w:t xml:space="preserve">Máme k dispozici celkem 370 autobusů, které stojí v depu. Dle exponenciálního rozdělení autobus vyráží za 214 sekund z depa na svoji túru. Při výjezdu z depa vygeneruje 27 zastávek a kapacitu autobusu 42 míst. </w:t>
+      </w:r>
+      <w:r>
+        <w:t>Dále jede na první zastávku dle normálního rozdělení 500 sekund s rozptylem 100 sekund. Předpokládáme, že ujede vzdálenost, která vede k vyprodukování 1 800 gramů CO2. Po dojetí na první zastávku má nejvyšší prioritu vystupování cestujících, ovšem autobus je prázdný a nikdo nevystupuje (zelená barva).</w:t>
+      </w:r>
+    </w:p>
+    <w:p>
+      <w:pPr>
+        <w:spacing w:after="0"/>
+      </w:pPr>
+      <w:r>
+        <w:tab/>
+        <w:t>Následujícím stavem je tedy nastupování cestujících (červená barva). V cyklu nastupují cestující do autobusu. Jeden cestující nastoupí v průměru za 2,5 sekundy s rozptylem 0,5 sekundy. Nastupují pouze v případě, že je v autobuse volné místo anebo pokud někdo stojí na zastávce. Poté se autobus vydá na další zastávku (modrá barva). Na další zastávku jede dle exponenciálního rozdělení se středem 84 sekund a rozptylem 10 sekund.</w:t>
+      </w:r>
+      <w:r>
+        <w:t xml:space="preserve"> Vyprodukuje při tom 450 gramů CO2.</w:t>
+      </w:r>
+      <w:r>
+        <w:t xml:space="preserve"> Nyní aktivuje timer, který počítá kolik lidí má na další zastávce vystoupit dle normálního rozdělení střední hodnota 20 sekund a rozptylem 5 sekund. V případě, že dojede na další zastávku deaktivuje timer a cyklus se opakuje.</w:t>
+      </w:r>
+    </w:p>
+    <w:p>
+      <w:pPr>
+        <w:spacing w:after="0"/>
+        <w:rPr>
+          <w:noProof/>
+        </w:rPr>
+      </w:pPr>
+      <w:r>
+        <w:tab/>
+        <w:t xml:space="preserve">Na poslední zastávku dojede opět s normálním rozdělením se středem 84 sekund a rozptylem 10 sekund. Všichni cestující musí vystoupit. Autobus deaktivuje timer </w:t>
+      </w:r>
+      <w:r>
+        <w:t>pro vystupování lidí a vrací se zpět do depa se středem 500 sekund, rozptyl 100 sekund a vyprodukuje 1 800 gramů CO2.</w:t>
+      </w:r>
+    </w:p>
+    <w:p>
+      <w:pPr>
+        <w:spacing w:after="0"/>
+        <w:rPr>
+          <w:noProof/>
+        </w:rPr>
+      </w:pPr>
+    </w:p>
+    <w:p>
+      <w:pPr>
+        <w:spacing w:after="0"/>
+        <w:rPr>
+          <w:noProof/>
+        </w:rPr>
+      </w:pPr>
+      <w:r>
+        <w:rPr>
+          <w:noProof/>
+        </w:rPr>
+        <w:t>Petriho sít viz další strana</w:t>
+      </w:r>
+    </w:p>
+    <w:p>
+      <w:pPr>
+        <w:spacing w:after="0"/>
+        <w:rPr>
+          <w:noProof/>
+        </w:rPr>
+      </w:pPr>
+    </w:p>
+    <w:p>
+      <w:pPr>
+        <w:spacing w:after="0" w:line="240" w:lineRule="auto"/>
+        <w:rPr>
+          <w:noProof/>
+        </w:rPr>
+      </w:pPr>
+      <w:r>
+        <w:rPr>
+          <w:noProof/>
+        </w:rPr>
+        <w:br w:type="page"/>
+      </w:r>
+    </w:p>
+    <w:p>
+      <w:pPr>
+        <w:spacing w:after="0"/>
+      </w:pPr>
+      <w:r>
+        <w:rPr>
+          <w:noProof/>
+        </w:rPr>
         <w:lastRenderedPageBreak/>
-        <w:t>Petriho</w:t>
-      </w:r>
-      <w:proofErr w:type="spellEnd"/>
-      <w:r>
-        <w:t xml:space="preserve"> sít </w:t>
-      </w:r>
-    </w:p>
-    <w:p>
-      <w:r>
-        <w:rPr>
-          <w:noProof/>
-        </w:rPr>
         <w:drawing>
-          <wp:inline distT="0" distB="0" distL="0" distR="0" wp14:anchorId="4C50C27F" wp14:editId="0FB3519C">
-            <wp:extent cx="8571795" cy="5916121"/>
-            <wp:effectExtent l="0" t="5715" r="0" b="0"/>
-            <wp:docPr id="2" name="Obrázek 2"/>
+          <wp:inline distT="0" distB="0" distL="0" distR="0" wp14:anchorId="5F89B5EC" wp14:editId="2163B108">
+            <wp:extent cx="9377988" cy="5859295"/>
+            <wp:effectExtent l="6667" t="0" r="1588" b="1587"/>
+            <wp:docPr id="3" name="Obrázek 3"/>
             <wp:cNvGraphicFramePr>
               <a:graphicFrameLocks xmlns:a="http://schemas.openxmlformats.org/drawingml/2006/main" noChangeAspect="1"/>
             </wp:cNvGraphicFramePr>
@@ -2243,7 +2383,7 @@
                     </pic:cNvPicPr>
                   </pic:nvPicPr>
                   <pic:blipFill>
-                    <a:blip r:embed="rId11">
+                    <a:blip r:embed="rId10">
                       <a:extLst>
                         <a:ext uri="{28A0092B-C50C-407E-A947-70E740481C1C}">
                           <a14:useLocalDpi xmlns:a14="http://schemas.microsoft.com/office/drawing/2010/main" val="0"/>
@@ -2258,7 +2398,7 @@
                   <pic:spPr bwMode="auto">
                     <a:xfrm rot="5400000">
                       <a:off x="0" y="0"/>
-                      <a:ext cx="8637199" cy="5961262"/>
+                      <a:ext cx="9393765" cy="5869152"/>
                     </a:xfrm>
                     <a:prstGeom prst="rect">
                       <a:avLst/>
@@ -2275,6 +2415,415 @@
         </w:drawing>
       </w:r>
     </w:p>
+    <w:p>
+      <w:pPr>
+        <w:spacing w:after="0"/>
+      </w:pPr>
+      <w:r>
+        <w:lastRenderedPageBreak/>
+        <w:t>Zdroje:</w:t>
+      </w:r>
+    </w:p>
+    <w:p>
+      <w:pPr>
+        <w:spacing w:after="0"/>
+      </w:pPr>
+    </w:p>
+    <w:p>
+      <w:pPr>
+        <w:spacing w:after="0"/>
+      </w:pPr>
+      <w:r>
+        <w:t>[1]</w:t>
+      </w:r>
+      <w:r>
+        <w:t xml:space="preserve"> </w:t>
+      </w:r>
+      <w:r>
+        <w:t xml:space="preserve">CO2 </w:t>
+      </w:r>
+      <w:proofErr w:type="spellStart"/>
+      <w:r>
+        <w:t>emissions</w:t>
+      </w:r>
+      <w:proofErr w:type="spellEnd"/>
+      <w:r>
+        <w:t xml:space="preserve"> </w:t>
+      </w:r>
+      <w:proofErr w:type="spellStart"/>
+      <w:r>
+        <w:t>from</w:t>
+      </w:r>
+      <w:proofErr w:type="spellEnd"/>
+      <w:r>
+        <w:t xml:space="preserve"> </w:t>
+      </w:r>
+      <w:proofErr w:type="spellStart"/>
+      <w:r>
+        <w:t>cars</w:t>
+      </w:r>
+      <w:proofErr w:type="spellEnd"/>
+      <w:r>
+        <w:t xml:space="preserve">: </w:t>
+      </w:r>
+      <w:proofErr w:type="spellStart"/>
+      <w:r>
+        <w:t>facts</w:t>
+      </w:r>
+      <w:proofErr w:type="spellEnd"/>
+      <w:r>
+        <w:t xml:space="preserve"> and </w:t>
+      </w:r>
+      <w:proofErr w:type="spellStart"/>
+      <w:r>
+        <w:t>figures</w:t>
+      </w:r>
+      <w:proofErr w:type="spellEnd"/>
+      <w:r>
+        <w:t xml:space="preserve"> (</w:t>
+      </w:r>
+      <w:proofErr w:type="spellStart"/>
+      <w:r>
+        <w:t>infographics</w:t>
+      </w:r>
+      <w:proofErr w:type="spellEnd"/>
+      <w:r>
+        <w:t xml:space="preserve">): News: </w:t>
+      </w:r>
+      <w:proofErr w:type="spellStart"/>
+      <w:r>
+        <w:t>European</w:t>
+      </w:r>
+      <w:proofErr w:type="spellEnd"/>
+      <w:r>
+        <w:t xml:space="preserve"> </w:t>
+      </w:r>
+      <w:proofErr w:type="spellStart"/>
+      <w:r>
+        <w:t>Parliament</w:t>
+      </w:r>
+      <w:proofErr w:type="spellEnd"/>
+      <w:r>
+        <w:t xml:space="preserve">, </w:t>
+      </w:r>
+      <w:r>
+        <w:t>2019</w:t>
+      </w:r>
+      <w:r>
+        <w:t>,</w:t>
+      </w:r>
+      <w:r>
+        <w:t xml:space="preserve"> </w:t>
+      </w:r>
+      <w:proofErr w:type="spellStart"/>
+      <w:r>
+        <w:t>Apr</w:t>
+      </w:r>
+      <w:proofErr w:type="spellEnd"/>
+    </w:p>
+    <w:p>
+      <w:pPr>
+        <w:spacing w:after="0"/>
+      </w:pPr>
+      <w:r>
+        <w:t xml:space="preserve">[2] </w:t>
+      </w:r>
+      <w:proofErr w:type="spellStart"/>
+      <w:r>
+        <w:t>Reducing</w:t>
+      </w:r>
+      <w:proofErr w:type="spellEnd"/>
+      <w:r>
+        <w:t xml:space="preserve"> CO2 </w:t>
+      </w:r>
+      <w:proofErr w:type="spellStart"/>
+      <w:r>
+        <w:t>emissions</w:t>
+      </w:r>
+      <w:proofErr w:type="spellEnd"/>
+      <w:r>
+        <w:t xml:space="preserve"> </w:t>
+      </w:r>
+      <w:proofErr w:type="spellStart"/>
+      <w:r>
+        <w:t>from</w:t>
+      </w:r>
+      <w:proofErr w:type="spellEnd"/>
+      <w:r>
+        <w:t xml:space="preserve"> </w:t>
+      </w:r>
+      <w:proofErr w:type="spellStart"/>
+      <w:r>
+        <w:t>passenger</w:t>
+      </w:r>
+      <w:proofErr w:type="spellEnd"/>
+      <w:r>
+        <w:t xml:space="preserve"> </w:t>
+      </w:r>
+      <w:proofErr w:type="spellStart"/>
+      <w:r>
+        <w:t>cars</w:t>
+      </w:r>
+      <w:proofErr w:type="spellEnd"/>
+      <w:r>
+        <w:t xml:space="preserve">. </w:t>
+      </w:r>
+      <w:proofErr w:type="spellStart"/>
+      <w:r>
+        <w:t>Climate</w:t>
+      </w:r>
+      <w:proofErr w:type="spellEnd"/>
+      <w:r>
+        <w:t xml:space="preserve"> </w:t>
+      </w:r>
+      <w:proofErr w:type="spellStart"/>
+      <w:proofErr w:type="gramStart"/>
+      <w:r>
+        <w:t>Action</w:t>
+      </w:r>
+      <w:proofErr w:type="spellEnd"/>
+      <w:r>
+        <w:t xml:space="preserve"> - </w:t>
+      </w:r>
+      <w:proofErr w:type="spellStart"/>
+      <w:r>
+        <w:t>European</w:t>
+      </w:r>
+      <w:proofErr w:type="spellEnd"/>
+      <w:proofErr w:type="gramEnd"/>
+      <w:r>
+        <w:t xml:space="preserve"> </w:t>
+      </w:r>
+      <w:proofErr w:type="spellStart"/>
+      <w:r>
+        <w:t>Commission</w:t>
+      </w:r>
+      <w:proofErr w:type="spellEnd"/>
+      <w:r>
+        <w:t xml:space="preserve">. </w:t>
+      </w:r>
+      <w:r>
+        <w:t>2017</w:t>
+      </w:r>
+      <w:r>
+        <w:t xml:space="preserve">, </w:t>
+      </w:r>
+      <w:proofErr w:type="spellStart"/>
+      <w:r>
+        <w:t>Feb</w:t>
+      </w:r>
+      <w:proofErr w:type="spellEnd"/>
+    </w:p>
+    <w:p>
+      <w:pPr>
+        <w:spacing w:after="0"/>
+      </w:pPr>
+      <w:r>
+        <w:t xml:space="preserve">[3] </w:t>
+      </w:r>
+      <w:r>
+        <w:t>Volkswagen Golf 5 1.9 TDI 105</w:t>
+      </w:r>
+      <w:r>
+        <w:t xml:space="preserve"> </w:t>
+      </w:r>
+    </w:p>
+    <w:p>
+      <w:pPr>
+        <w:spacing w:after="0"/>
+      </w:pPr>
+      <w:r>
+        <w:t xml:space="preserve">[4] </w:t>
+      </w:r>
+      <w:r>
+        <w:t>www.autoforum.cz/tmp/magazin/pn/princip_fungovani_motoru_07.jpg</w:t>
+      </w:r>
+    </w:p>
+    <w:p>
+      <w:pPr>
+        <w:spacing w:after="0"/>
+      </w:pPr>
+      <w:r>
+        <w:t xml:space="preserve">[5] </w:t>
+      </w:r>
+      <w:proofErr w:type="spellStart"/>
+      <w:r>
+        <w:t>Emissions</w:t>
+      </w:r>
+      <w:proofErr w:type="spellEnd"/>
+      <w:r>
+        <w:t xml:space="preserve"> </w:t>
+      </w:r>
+      <w:proofErr w:type="spellStart"/>
+      <w:r>
+        <w:t>from</w:t>
+      </w:r>
+      <w:proofErr w:type="spellEnd"/>
+      <w:r>
+        <w:t xml:space="preserve"> bus </w:t>
+      </w:r>
+      <w:proofErr w:type="spellStart"/>
+      <w:r>
+        <w:t>travel</w:t>
+      </w:r>
+      <w:proofErr w:type="spellEnd"/>
+      <w:r>
+        <w:t xml:space="preserve">, viz. </w:t>
+      </w:r>
+      <w:r>
+        <w:t>https://www.carbonindependent.org/20.html</w:t>
+      </w:r>
+    </w:p>
+    <w:p>
+      <w:pPr>
+        <w:spacing w:after="0"/>
+      </w:pPr>
+      <w:r>
+        <w:t xml:space="preserve">[6] </w:t>
+      </w:r>
+      <w:r>
+        <w:t>ACEA</w:t>
+      </w:r>
+      <w:r>
+        <w:t xml:space="preserve">, viz. </w:t>
+      </w:r>
+      <w:r>
+        <w:t>https://www.acea.be/statistics/tag/category/vehicles-per-capita-by-country</w:t>
+      </w:r>
+    </w:p>
+    <w:p>
+      <w:pPr>
+        <w:spacing w:after="0"/>
+      </w:pPr>
+      <w:r>
+        <w:t>[7]</w:t>
+      </w:r>
+      <w:r>
+        <w:t xml:space="preserve"> </w:t>
+      </w:r>
+      <w:proofErr w:type="spellStart"/>
+      <w:r>
+        <w:t>NatGeo</w:t>
+      </w:r>
+      <w:proofErr w:type="spellEnd"/>
+      <w:r>
+        <w:t xml:space="preserve"> </w:t>
+      </w:r>
+      <w:proofErr w:type="spellStart"/>
+      <w:r>
+        <w:t>surveys</w:t>
+      </w:r>
+      <w:proofErr w:type="spellEnd"/>
+      <w:r>
+        <w:t xml:space="preserve"> </w:t>
+      </w:r>
+      <w:proofErr w:type="spellStart"/>
+      <w:r>
+        <w:t>countries</w:t>
+      </w:r>
+      <w:proofErr w:type="spellEnd"/>
+      <w:r>
+        <w:t xml:space="preserve">' transit use: </w:t>
+      </w:r>
+      <w:proofErr w:type="spellStart"/>
+      <w:r>
+        <w:t>guess</w:t>
+      </w:r>
+      <w:proofErr w:type="spellEnd"/>
+      <w:r>
+        <w:t xml:space="preserve"> </w:t>
+      </w:r>
+      <w:proofErr w:type="spellStart"/>
+      <w:r>
+        <w:t>who</w:t>
+      </w:r>
+      <w:proofErr w:type="spellEnd"/>
+      <w:r>
+        <w:t xml:space="preserve"> </w:t>
+      </w:r>
+      <w:proofErr w:type="spellStart"/>
+      <w:r>
+        <w:t>comes</w:t>
+      </w:r>
+      <w:proofErr w:type="spellEnd"/>
+      <w:r>
+        <w:t xml:space="preserve"> in last</w:t>
+      </w:r>
+      <w:r>
+        <w:t xml:space="preserve">, </w:t>
+      </w:r>
+    </w:p>
+    <w:p>
+      <w:pPr>
+        <w:spacing w:after="0"/>
+      </w:pPr>
+      <w:r>
+        <w:t xml:space="preserve">viz.   </w:t>
+      </w:r>
+      <w:r>
+        <w:t>https://www.smartcitiesdive.com/ex/sustainablecitiescollective/natgeo-surveys-countries%E2%80%99-transit-use-guess-who-comes-last/9081/</w:t>
+      </w:r>
+    </w:p>
+    <w:p>
+      <w:pPr>
+        <w:spacing w:after="0"/>
+      </w:pPr>
+      <w:r>
+        <w:t xml:space="preserve">[8] </w:t>
+      </w:r>
+      <w:r>
+        <w:t>Produkce emisí CO2, CH4 a N2O dopravou v ČR – stav a vývoj</w:t>
+      </w:r>
+      <w:r>
+        <w:t>, viz</w:t>
+      </w:r>
+      <w:r>
+        <w:t xml:space="preserve"> </w:t>
+      </w:r>
+      <w:hyperlink r:id="rId11" w:history="1">
+        <w:r>
+          <w:rPr>
+            <w:rStyle w:val="Hypertextovodkaz"/>
+          </w:rPr>
+          <w:t>https://www.cdv.cz/file/clanek-produkce-emisi-co2-ch4-a-n2o-dopravou-v-cr/</w:t>
+        </w:r>
+      </w:hyperlink>
+    </w:p>
+    <w:p>
+      <w:pPr>
+        <w:spacing w:after="0"/>
+        <w:rPr>
+          <w:rStyle w:val="Hypertextovodkaz"/>
+        </w:rPr>
+      </w:pPr>
+      <w:r>
+        <w:t>[9]</w:t>
+      </w:r>
+      <w:r>
+        <w:t xml:space="preserve"> </w:t>
+      </w:r>
+      <w:r>
+        <w:t>Nejpomalejší je Londýn, Praha průměrná</w:t>
+      </w:r>
+      <w:r>
+        <w:t xml:space="preserve">, viz. </w:t>
+      </w:r>
+      <w:hyperlink r:id="rId12" w:history="1">
+        <w:r>
+          <w:rPr>
+            <w:rStyle w:val="Hypertextovodkaz"/>
+          </w:rPr>
+          <w:t>https://www.idnes.cz/auto/zpravodajstvi/nejpomalejsi-je-londyn-praha-prumerna.A071029_132052_automoto_fdv</w:t>
+        </w:r>
+      </w:hyperlink>
+    </w:p>
+    <w:p>
+      <w:pPr>
+        <w:spacing w:after="0"/>
+      </w:pPr>
+      <w:bookmarkStart w:id="5" w:name="_GoBack"/>
+      <w:bookmarkEnd w:id="5"/>
+    </w:p>
     <w:sectPr>
       <w:pgSz w:w="11906" w:h="16838"/>
       <w:pgMar w:top="1418" w:right="1134" w:bottom="1418" w:left="1134" w:header="0" w:footer="0" w:gutter="0"/>
@@ -2290,7 +2839,6 @@
 <w:comments xmlns:wpc="http://schemas.microsoft.com/office/word/2010/wordprocessingCanvas" xmlns:cx="http://schemas.microsoft.com/office/drawing/2014/chartex" xmlns:cx1="http://schemas.microsoft.com/office/drawing/2015/9/8/chartex" xmlns:cx2="http://schemas.microsoft.com/office/drawing/2015/10/21/chartex" xmlns:cx3="http://schemas.microsoft.com/office/drawing/2016/5/9/chartex" xmlns:cx4="http://schemas.microsoft.com/office/drawing/2016/5/10/chartex" xmlns:cx5="http://schemas.microsoft.com/office/drawing/2016/5/11/chartex" xmlns:cx6="http://schemas.microsoft.com/office/drawing/2016/5/12/chartex" xmlns:cx7="http://schemas.microsoft.com/office/drawing/2016/5/13/chartex" xmlns:cx8="http://schemas.microsoft.com/office/drawing/2016/5/14/chartex" xmlns:mc="http://schemas.openxmlformats.org/markup-compatibility/2006" xmlns:aink="http://schemas.microsoft.com/office/drawing/2016/ink" xmlns:am3d="http://schemas.microsoft.com/office/drawing/2017/model3d" xmlns:o="urn:schemas-microsoft-com:office:office" xmlns:r="http://schemas.openxmlformats.org/officeDocument/2006/relationships" xmlns:m="http://schemas.openxmlformats.org/officeDocument/2006/math" xmlns:v="urn:schemas-microsoft-com:vml" xmlns:wp14="http://schemas.microsoft.com/office/word/2010/wordprocessingDrawing" xmlns:wp="http://schemas.openxmlformats.org/drawingml/2006/wordprocessingDrawing" xmlns:w10="urn:schemas-microsoft-com:office:word" xmlns:w="http://schemas.openxmlformats.org/wordprocessingml/2006/main" xmlns:w14="http://schemas.microsoft.com/office/word/2010/wordml" xmlns:w15="http://schemas.microsoft.com/office/word/2012/wordml" xmlns:w16cid="http://schemas.microsoft.com/office/word/2016/wordml/cid" xmlns:w16se="http://schemas.microsoft.com/office/word/2015/wordml/symex" xmlns:wpg="http://schemas.microsoft.com/office/word/2010/wordprocessingGroup" xmlns:wpi="http://schemas.microsoft.com/office/word/2010/wordprocessingInk" xmlns:wne="http://schemas.microsoft.com/office/word/2006/wordml" xmlns:wps="http://schemas.microsoft.com/office/word/2010/wordprocessingShape" mc:Ignorable="w14 w15 w16se w16cid wp14">
   <w:comment w:id="0" w:author="" w:date="2019-11-30T18:24:00Z" w:initials="">
     <w:p>
-      <w:proofErr w:type="gramStart"/>
       <w:r>
         <w:rPr>
           <w:rFonts w:ascii="Liberation Serif" w:eastAsia="DejaVu Sans" w:hAnsi="Liberation Serif" w:cs="DejaVu Sans"/>
@@ -2298,10 +2846,12 @@
           <w:szCs w:val="24"/>
           <w:lang w:val="en-US" w:bidi="en-US"/>
         </w:rPr>
-        <w:t>&lt;!--</w:t>
-      </w:r>
-      <w:proofErr w:type="spellStart"/>
-      <w:proofErr w:type="gramEnd"/>
+        <w:t>&lt;!--StartFragment--&gt;</w:t>
+      </w:r>
+    </w:p>
+  </w:comment>
+  <w:comment w:id="1" w:author="" w:date="2019-11-30T18:24:00Z" w:initials="">
+    <w:p>
       <w:r>
         <w:rPr>
           <w:rFonts w:ascii="Liberation Serif" w:eastAsia="DejaVu Sans" w:hAnsi="Liberation Serif" w:cs="DejaVu Sans"/>
@@ -2309,9 +2859,8 @@
           <w:szCs w:val="24"/>
           <w:lang w:val="en-US" w:bidi="en-US"/>
         </w:rPr>
-        <w:t>StartFragment</w:t>
-      </w:r>
-      <w:proofErr w:type="spellEnd"/>
+        <w:t>&lt;!--</w:t>
+      </w:r>
       <w:r>
         <w:rPr>
           <w:rFonts w:ascii="Liberation Serif" w:eastAsia="DejaVu Sans" w:hAnsi="Liberation Serif" w:cs="DejaVu Sans"/>
@@ -2319,13 +2868,32 @@
           <w:szCs w:val="24"/>
           <w:lang w:val="en-US" w:bidi="en-US"/>
         </w:rPr>
-        <w:t>--&gt;</w:t>
+        <w:t>EndFragment--&gt;</w:t>
       </w:r>
     </w:p>
   </w:comment>
-  <w:comment w:id="1" w:author="" w:date="2019-11-30T18:24:00Z" w:initials="">
-    <w:p>
-      <w:proofErr w:type="gramStart"/>
+  <w:comment w:id="2" w:author="" w:date="2019-12-01T11:57:00Z" w:initials="">
+    <w:p>
+      <w:r>
+        <w:t>&lt;!--</w:t>
+      </w:r>
+      <w:r>
+        <w:t>StartFragment--&gt;</w:t>
+      </w:r>
+    </w:p>
+  </w:comment>
+  <w:comment w:id="3" w:author="" w:date="2019-12-01T11:57:00Z" w:initials="">
+    <w:p>
+      <w:r>
+        <w:t>&lt;!--</w:t>
+      </w:r>
+      <w:r>
+        <w:t>EndFragment--&gt;</w:t>
+      </w:r>
+    </w:p>
+  </w:comment>
+  <w:comment w:id="4" w:author="" w:date="2019-11-30T18:24:00Z" w:initials="">
+    <w:p>
       <w:r>
         <w:rPr>
           <w:rFonts w:ascii="Liberation Serif" w:eastAsia="DejaVu Sans" w:hAnsi="Liberation Serif" w:cs="DejaVu Sans"/>
@@ -2335,8 +2903,6 @@
         </w:rPr>
         <w:t>&lt;!--</w:t>
       </w:r>
-      <w:proofErr w:type="spellStart"/>
-      <w:proofErr w:type="gramEnd"/>
       <w:r>
         <w:rPr>
           <w:rFonts w:ascii="Liberation Serif" w:eastAsia="DejaVu Sans" w:hAnsi="Liberation Serif" w:cs="DejaVu Sans"/>
@@ -2344,86 +2910,7 @@
           <w:szCs w:val="24"/>
           <w:lang w:val="en-US" w:bidi="en-US"/>
         </w:rPr>
-        <w:t>EndFragment</w:t>
-      </w:r>
-      <w:proofErr w:type="spellEnd"/>
-      <w:r>
-        <w:rPr>
-          <w:rFonts w:ascii="Liberation Serif" w:eastAsia="DejaVu Sans" w:hAnsi="Liberation Serif" w:cs="DejaVu Sans"/>
-          <w:sz w:val="24"/>
-          <w:szCs w:val="24"/>
-          <w:lang w:val="en-US" w:bidi="en-US"/>
-        </w:rPr>
-        <w:t>--&gt;</w:t>
-      </w:r>
-    </w:p>
-  </w:comment>
-  <w:comment w:id="2" w:author="" w:date="2019-12-01T11:57:00Z" w:initials="">
-    <w:p>
-      <w:proofErr w:type="gramStart"/>
-      <w:r>
-        <w:t>&lt;!--</w:t>
-      </w:r>
-      <w:proofErr w:type="spellStart"/>
-      <w:proofErr w:type="gramEnd"/>
-      <w:r>
-        <w:t>StartFragment</w:t>
-      </w:r>
-      <w:proofErr w:type="spellEnd"/>
-      <w:r>
-        <w:t>--&gt;</w:t>
-      </w:r>
-    </w:p>
-  </w:comment>
-  <w:comment w:id="3" w:author="" w:date="2019-12-01T11:57:00Z" w:initials="">
-    <w:p>
-      <w:proofErr w:type="gramStart"/>
-      <w:r>
-        <w:t>&lt;!--</w:t>
-      </w:r>
-      <w:proofErr w:type="spellStart"/>
-      <w:proofErr w:type="gramEnd"/>
-      <w:r>
-        <w:t>EndFragment</w:t>
-      </w:r>
-      <w:proofErr w:type="spellEnd"/>
-      <w:r>
-        <w:t>--&gt;</w:t>
-      </w:r>
-    </w:p>
-  </w:comment>
-  <w:comment w:id="4" w:author="" w:date="2019-11-30T18:24:00Z" w:initials="">
-    <w:p>
-      <w:proofErr w:type="gramStart"/>
-      <w:r>
-        <w:rPr>
-          <w:rFonts w:ascii="Liberation Serif" w:eastAsia="DejaVu Sans" w:hAnsi="Liberation Serif" w:cs="DejaVu Sans"/>
-          <w:sz w:val="24"/>
-          <w:szCs w:val="24"/>
-          <w:lang w:val="en-US" w:bidi="en-US"/>
-        </w:rPr>
-        <w:t>&lt;!--</w:t>
-      </w:r>
-      <w:proofErr w:type="spellStart"/>
-      <w:proofErr w:type="gramEnd"/>
-      <w:r>
-        <w:rPr>
-          <w:rFonts w:ascii="Liberation Serif" w:eastAsia="DejaVu Sans" w:hAnsi="Liberation Serif" w:cs="DejaVu Sans"/>
-          <w:sz w:val="24"/>
-          <w:szCs w:val="24"/>
-          <w:lang w:val="en-US" w:bidi="en-US"/>
-        </w:rPr>
-        <w:t>EndFragment</w:t>
-      </w:r>
-      <w:proofErr w:type="spellEnd"/>
-      <w:r>
-        <w:rPr>
-          <w:rFonts w:ascii="Liberation Serif" w:eastAsia="DejaVu Sans" w:hAnsi="Liberation Serif" w:cs="DejaVu Sans"/>
-          <w:sz w:val="24"/>
-          <w:szCs w:val="24"/>
-          <w:lang w:val="en-US" w:bidi="en-US"/>
-        </w:rPr>
-        <w:t>--&gt;</w:t>
+        <w:t>EndFragment--&gt;</w:t>
       </w:r>
     </w:p>
   </w:comment>
@@ -3683,7 +4170,7 @@
 </file>
 
 <file path=customXml/itemProps1.xml><?xml version="1.0" encoding="utf-8"?>
-<ds:datastoreItem xmlns:ds="http://schemas.openxmlformats.org/officeDocument/2006/customXml" ds:itemID="{E807BAC2-A5A3-4119-8A82-DB113E14B168}">
+<ds:datastoreItem xmlns:ds="http://schemas.openxmlformats.org/officeDocument/2006/customXml" ds:itemID="{DF0EF8A9-43C7-4A2C-A95C-0BE0FCADBB19}">
   <ds:schemaRefs>
     <ds:schemaRef ds:uri="http://schemas.openxmlformats.org/officeDocument/2006/bibliography"/>
   </ds:schemaRefs>

</xml_diff>